<commit_message>
Initial version of JIDS style
</commit_message>
<xml_diff>
--- a/Journal of International Development Studies/chicago-author-date-jids-ja-test.docx
+++ b/Journal of International Development Studies/chicago-author-date-jids-ja-test.docx
@@ -126,7 +126,182 @@
           <w:rFonts w:ascii="Times New Roman" w:eastAsia="ＭＳ 明朝" w:hAnsi="Times New Roman" w:hint="eastAsia"/>
           <w:lang w:val="fr-FR"/>
         </w:rPr>
-        <w:instrText>国際教育開発論</w:instrText>
+        <w:instrText>国際教育開発論―理論と実践</w:instrText>
+      </w:r>
+      <w:r>
+        <w:rPr>
+          <w:rFonts w:ascii="Times New Roman" w:eastAsia="ＭＳ 明朝" w:hAnsi="Times New Roman" w:hint="eastAsia"/>
+          <w:lang w:val="fr-FR"/>
+        </w:rPr>
+        <w:instrText>","language":"ja","note":"name-kana:</w:instrText>
+      </w:r>
+      <w:r>
+        <w:rPr>
+          <w:rFonts w:ascii="Times New Roman" w:eastAsia="ＭＳ 明朝" w:hAnsi="Times New Roman" w:hint="eastAsia"/>
+          <w:lang w:val="fr-FR"/>
+        </w:rPr>
+        <w:instrText>よしだ</w:instrText>
+      </w:r>
+      <w:r>
+        <w:rPr>
+          <w:rFonts w:ascii="Times New Roman" w:eastAsia="ＭＳ 明朝" w:hAnsi="Times New Roman" w:hint="eastAsia"/>
+          <w:lang w:val="fr-FR"/>
+        </w:rPr>
+        <w:instrText>","page":"121-140","publisher":"</w:instrText>
+      </w:r>
+      <w:r>
+        <w:rPr>
+          <w:rFonts w:ascii="Times New Roman" w:eastAsia="ＭＳ 明朝" w:hAnsi="Times New Roman" w:hint="eastAsia"/>
+          <w:lang w:val="fr-FR"/>
+        </w:rPr>
+        <w:instrText>有斐閣</w:instrText>
+      </w:r>
+      <w:r>
+        <w:rPr>
+          <w:rFonts w:ascii="Times New Roman" w:eastAsia="ＭＳ 明朝" w:hAnsi="Times New Roman" w:hint="eastAsia"/>
+          <w:lang w:val="fr-FR"/>
+        </w:rPr>
+        <w:instrText>","title":"</w:instrText>
+      </w:r>
+      <w:r>
+        <w:rPr>
+          <w:rFonts w:ascii="Times New Roman" w:eastAsia="ＭＳ 明朝" w:hAnsi="Times New Roman" w:hint="eastAsia"/>
+          <w:lang w:val="fr-FR"/>
+        </w:rPr>
+        <w:instrText>高等教育</w:instrText>
+      </w:r>
+      <w:r>
+        <w:rPr>
+          <w:rFonts w:ascii="Times New Roman" w:eastAsia="ＭＳ 明朝" w:hAnsi="Times New Roman" w:hint="eastAsia"/>
+          <w:lang w:val="fr-FR"/>
+        </w:rPr>
+        <w:instrText>","author":[{"family":"</w:instrText>
+      </w:r>
+      <w:r>
+        <w:rPr>
+          <w:rFonts w:ascii="Times New Roman" w:eastAsia="ＭＳ 明朝" w:hAnsi="Times New Roman" w:hint="eastAsia"/>
+          <w:lang w:val="fr-FR"/>
+        </w:rPr>
+        <w:instrText>吉田</w:instrText>
+      </w:r>
+      <w:r>
+        <w:rPr>
+          <w:rFonts w:ascii="Times New Roman" w:eastAsia="ＭＳ 明朝" w:hAnsi="Times New Roman" w:hint="eastAsia"/>
+          <w:lang w:val="fr-FR"/>
+        </w:rPr>
+        <w:instrText>","given":"</w:instrText>
+      </w:r>
+      <w:r>
+        <w:rPr>
+          <w:rFonts w:ascii="Times New Roman" w:eastAsia="ＭＳ 明朝" w:hAnsi="Times New Roman" w:hint="eastAsia"/>
+          <w:lang w:val="fr-FR"/>
+        </w:rPr>
+        <w:instrText>和浩</w:instrText>
+      </w:r>
+      <w:r>
+        <w:rPr>
+          <w:rFonts w:ascii="Times New Roman" w:eastAsia="ＭＳ 明朝" w:hAnsi="Times New Roman" w:hint="eastAsia"/>
+          <w:lang w:val="fr-FR"/>
+        </w:rPr>
+        <w:instrText>"}],"editor":[{"family":"</w:instrText>
+      </w:r>
+      <w:r>
+        <w:rPr>
+          <w:rFonts w:ascii="Times New Roman" w:eastAsia="ＭＳ 明朝" w:hAnsi="Times New Roman" w:hint="eastAsia"/>
+          <w:lang w:val="fr-FR"/>
+        </w:rPr>
+        <w:instrText>黒田</w:instrText>
+      </w:r>
+      <w:r>
+        <w:rPr>
+          <w:rFonts w:ascii="Times New Roman" w:eastAsia="ＭＳ 明朝" w:hAnsi="Times New Roman" w:hint="eastAsia"/>
+          <w:lang w:val="fr-FR"/>
+        </w:rPr>
+        <w:instrText>","given":"</w:instrText>
+      </w:r>
+      <w:r>
+        <w:rPr>
+          <w:rFonts w:ascii="Times New Roman" w:eastAsia="ＭＳ 明朝" w:hAnsi="Times New Roman" w:hint="eastAsia"/>
+          <w:lang w:val="fr-FR"/>
+        </w:rPr>
+        <w:instrText>一雄</w:instrText>
+      </w:r>
+      <w:r>
+        <w:rPr>
+          <w:rFonts w:ascii="Times New Roman" w:eastAsia="ＭＳ 明朝" w:hAnsi="Times New Roman" w:hint="eastAsia"/>
+          <w:lang w:val="fr-FR"/>
+        </w:rPr>
+        <w:instrText>"},{"family":"</w:instrText>
+      </w:r>
+      <w:r>
+        <w:rPr>
+          <w:rFonts w:ascii="Times New Roman" w:eastAsia="ＭＳ 明朝" w:hAnsi="Times New Roman" w:hint="eastAsia"/>
+          <w:lang w:val="fr-FR"/>
+        </w:rPr>
+        <w:instrText>横関</w:instrText>
+      </w:r>
+      <w:r>
+        <w:rPr>
+          <w:rFonts w:ascii="Times New Roman" w:eastAsia="ＭＳ 明朝" w:hAnsi="Times New Roman" w:hint="eastAsia"/>
+          <w:lang w:val="fr-FR"/>
+        </w:rPr>
+        <w:instrText>","given":"</w:instrText>
+      </w:r>
+      <w:r>
+        <w:rPr>
+          <w:rFonts w:ascii="Times New Roman" w:eastAsia="ＭＳ 明朝" w:hAnsi="Times New Roman" w:hint="eastAsia"/>
+          <w:lang w:val="fr-FR"/>
+        </w:rPr>
+        <w:instrText>祐見子</w:instrText>
+      </w:r>
+      <w:r>
+        <w:rPr>
+          <w:rFonts w:ascii="Times New Roman" w:eastAsia="ＭＳ 明朝" w:hAnsi="Times New Roman" w:hint="eastAsia"/>
+          <w:lang w:val="fr-FR"/>
+        </w:rPr>
+        <w:instrText>"}],"issued":{"date-parts":[["2005"]]},"citation-key":"yoshida2005"}},{"id":5081,"uris":["http://zotero.org/users/2816249/items/94VENHQ6"],"itemData":{"id":5081,"type":"book","language":"ja","note":"name-kana:</w:instrText>
+      </w:r>
+      <w:r>
+        <w:rPr>
+          <w:rFonts w:ascii="Times New Roman" w:eastAsia="ＭＳ 明朝" w:hAnsi="Times New Roman" w:hint="eastAsia"/>
+          <w:lang w:val="fr-FR"/>
+        </w:rPr>
+        <w:instrText>おがわ</w:instrText>
+      </w:r>
+      <w:r>
+        <w:rPr>
+          <w:rFonts w:ascii="Times New Roman" w:eastAsia="ＭＳ 明朝" w:hAnsi="Times New Roman" w:hint="eastAsia"/>
+          <w:lang w:val="fr-FR"/>
+        </w:rPr>
+        <w:instrText>","publisher":"</w:instrText>
+      </w:r>
+      <w:r>
+        <w:rPr>
+          <w:rFonts w:ascii="Times New Roman" w:eastAsia="ＭＳ 明朝" w:hAnsi="Times New Roman" w:hint="eastAsia"/>
+          <w:lang w:val="fr-FR"/>
+        </w:rPr>
+        <w:instrText>学文社</w:instrText>
+      </w:r>
+      <w:r>
+        <w:rPr>
+          <w:rFonts w:ascii="Times New Roman" w:eastAsia="ＭＳ 明朝" w:hAnsi="Times New Roman" w:hint="eastAsia"/>
+          <w:lang w:val="fr-FR"/>
+        </w:rPr>
+        <w:instrText>","title":"</w:instrText>
+      </w:r>
+      <w:r>
+        <w:rPr>
+          <w:rFonts w:ascii="Times New Roman" w:eastAsia="ＭＳ 明朝" w:hAnsi="Times New Roman" w:hint="eastAsia"/>
+          <w:lang w:val="fr-FR"/>
+        </w:rPr>
+        <w:instrText>途上国における基礎教育支援―国際的潮流と日本の援助</w:instrText>
+      </w:r>
+      <w:r>
+        <w:rPr>
+          <w:rFonts w:ascii="Times New Roman" w:eastAsia="ＭＳ 明朝" w:hAnsi="Times New Roman" w:hint="eastAsia"/>
+          <w:lang w:val="fr-FR"/>
+        </w:rPr>
+        <w:instrText xml:space="preserve"> </w:instrText>
       </w:r>
       <w:r>
         <w:rPr>
@@ -140,7 +315,336 @@
           <w:rFonts w:ascii="Times New Roman" w:eastAsia="ＭＳ 明朝" w:hAnsi="Times New Roman" w:hint="eastAsia"/>
           <w:lang w:val="fr-FR"/>
         </w:rPr>
-        <w:instrText>理論と実践</w:instrText>
+        <w:instrText>","editor":[{"family":"</w:instrText>
+      </w:r>
+      <w:r>
+        <w:rPr>
+          <w:rFonts w:ascii="Times New Roman" w:eastAsia="ＭＳ 明朝" w:hAnsi="Times New Roman" w:hint="eastAsia"/>
+          <w:lang w:val="fr-FR"/>
+        </w:rPr>
+        <w:instrText>小川</w:instrText>
+      </w:r>
+      <w:r>
+        <w:rPr>
+          <w:rFonts w:ascii="Times New Roman" w:eastAsia="ＭＳ 明朝" w:hAnsi="Times New Roman" w:hint="eastAsia"/>
+          <w:lang w:val="fr-FR"/>
+        </w:rPr>
+        <w:instrText>","given":"</w:instrText>
+      </w:r>
+      <w:r>
+        <w:rPr>
+          <w:rFonts w:ascii="Times New Roman" w:eastAsia="ＭＳ 明朝" w:hAnsi="Times New Roman" w:hint="eastAsia"/>
+          <w:lang w:val="fr-FR"/>
+        </w:rPr>
+        <w:instrText>啓一</w:instrText>
+      </w:r>
+      <w:r>
+        <w:rPr>
+          <w:rFonts w:ascii="Times New Roman" w:eastAsia="ＭＳ 明朝" w:hAnsi="Times New Roman" w:hint="eastAsia"/>
+          <w:lang w:val="fr-FR"/>
+        </w:rPr>
+        <w:instrText>"},{"family":"</w:instrText>
+      </w:r>
+      <w:r>
+        <w:rPr>
+          <w:rFonts w:ascii="Times New Roman" w:eastAsia="ＭＳ 明朝" w:hAnsi="Times New Roman" w:hint="eastAsia"/>
+          <w:lang w:val="fr-FR"/>
+        </w:rPr>
+        <w:instrText>西村</w:instrText>
+      </w:r>
+      <w:r>
+        <w:rPr>
+          <w:rFonts w:ascii="Times New Roman" w:eastAsia="ＭＳ 明朝" w:hAnsi="Times New Roman" w:hint="eastAsia"/>
+          <w:lang w:val="fr-FR"/>
+        </w:rPr>
+        <w:instrText>","given":"</w:instrText>
+      </w:r>
+      <w:r>
+        <w:rPr>
+          <w:rFonts w:ascii="Times New Roman" w:eastAsia="ＭＳ 明朝" w:hAnsi="Times New Roman" w:hint="eastAsia"/>
+          <w:lang w:val="fr-FR"/>
+        </w:rPr>
+        <w:instrText>幹子</w:instrText>
+      </w:r>
+      <w:r>
+        <w:rPr>
+          <w:rFonts w:ascii="Times New Roman" w:eastAsia="ＭＳ 明朝" w:hAnsi="Times New Roman" w:hint="eastAsia"/>
+          <w:lang w:val="fr-FR"/>
+        </w:rPr>
+        <w:instrText>"}],"issued":{"date-parts":[["2008"]]},"citation-key":"ogawa2008"}},{"id":5085,"uris":["http://zotero.org/users/2816249/items/S2DBAPQI"],"itemData":{"id":5085,"type":"article-journal","container-title":"</w:instrText>
+      </w:r>
+      <w:r>
+        <w:rPr>
+          <w:rFonts w:ascii="Times New Roman" w:eastAsia="ＭＳ 明朝" w:hAnsi="Times New Roman" w:hint="eastAsia"/>
+          <w:lang w:val="fr-FR"/>
+        </w:rPr>
+        <w:instrText>国際教育協力研究</w:instrText>
+      </w:r>
+      <w:r>
+        <w:rPr>
+          <w:rFonts w:ascii="Times New Roman" w:eastAsia="ＭＳ 明朝" w:hAnsi="Times New Roman" w:hint="eastAsia"/>
+          <w:lang w:val="fr-FR"/>
+        </w:rPr>
+        <w:instrText>","issue":"3","language":"ja","note":"name-kana:</w:instrText>
+      </w:r>
+      <w:r>
+        <w:rPr>
+          <w:rFonts w:ascii="Times New Roman" w:eastAsia="ＭＳ 明朝" w:hAnsi="Times New Roman" w:hint="eastAsia"/>
+          <w:lang w:val="fr-FR"/>
+        </w:rPr>
+        <w:instrText>おざわ</w:instrText>
+      </w:r>
+      <w:r>
+        <w:rPr>
+          <w:rFonts w:ascii="Times New Roman" w:eastAsia="ＭＳ 明朝" w:hAnsi="Times New Roman" w:hint="eastAsia"/>
+          <w:lang w:val="fr-FR"/>
+        </w:rPr>
+        <w:instrText>","page":"11-16","title":"</w:instrText>
+      </w:r>
+      <w:r>
+        <w:rPr>
+          <w:rFonts w:ascii="Times New Roman" w:eastAsia="ＭＳ 明朝" w:hAnsi="Times New Roman" w:hint="eastAsia"/>
+          <w:lang w:val="fr-FR"/>
+        </w:rPr>
+        <w:instrText>アフリカの大学による基礎教育開発に資する自立的研究への支援</w:instrText>
+      </w:r>
+      <w:r>
+        <w:rPr>
+          <w:rFonts w:ascii="Times New Roman" w:eastAsia="ＭＳ 明朝" w:hAnsi="Times New Roman" w:hint="eastAsia"/>
+          <w:lang w:val="fr-FR"/>
+        </w:rPr>
+        <w:instrText xml:space="preserve"> : </w:instrText>
+      </w:r>
+      <w:r>
+        <w:rPr>
+          <w:rFonts w:ascii="Times New Roman" w:eastAsia="ＭＳ 明朝" w:hAnsi="Times New Roman" w:hint="eastAsia"/>
+          <w:lang w:val="fr-FR"/>
+        </w:rPr>
+        <w:instrText>ウガンダにおける事例</w:instrText>
+      </w:r>
+      <w:r>
+        <w:rPr>
+          <w:rFonts w:ascii="Times New Roman" w:eastAsia="ＭＳ 明朝" w:hAnsi="Times New Roman" w:hint="eastAsia"/>
+          <w:lang w:val="fr-FR"/>
+        </w:rPr>
+        <w:instrText>","author":[{"family":"</w:instrText>
+      </w:r>
+      <w:r>
+        <w:rPr>
+          <w:rFonts w:ascii="Times New Roman" w:eastAsia="ＭＳ 明朝" w:hAnsi="Times New Roman" w:hint="eastAsia"/>
+          <w:lang w:val="fr-FR"/>
+        </w:rPr>
+        <w:instrText>小澤</w:instrText>
+      </w:r>
+      <w:r>
+        <w:rPr>
+          <w:rFonts w:ascii="Times New Roman" w:eastAsia="ＭＳ 明朝" w:hAnsi="Times New Roman" w:hint="eastAsia"/>
+          <w:lang w:val="fr-FR"/>
+        </w:rPr>
+        <w:instrText>","given":"</w:instrText>
+      </w:r>
+      <w:r>
+        <w:rPr>
+          <w:rFonts w:ascii="Times New Roman" w:eastAsia="ＭＳ 明朝" w:hAnsi="Times New Roman" w:hint="eastAsia"/>
+          <w:lang w:val="fr-FR"/>
+        </w:rPr>
+        <w:instrText>大成</w:instrText>
+      </w:r>
+      <w:r>
+        <w:rPr>
+          <w:rFonts w:ascii="Times New Roman" w:eastAsia="ＭＳ 明朝" w:hAnsi="Times New Roman" w:hint="eastAsia"/>
+          <w:lang w:val="fr-FR"/>
+        </w:rPr>
+        <w:instrText>"},{"family":"</w:instrText>
+      </w:r>
+      <w:r>
+        <w:rPr>
+          <w:rFonts w:ascii="Times New Roman" w:eastAsia="ＭＳ 明朝" w:hAnsi="Times New Roman" w:hint="eastAsia"/>
+          <w:lang w:val="fr-FR"/>
+        </w:rPr>
+        <w:instrText>小野</w:instrText>
+      </w:r>
+      <w:r>
+        <w:rPr>
+          <w:rFonts w:ascii="Times New Roman" w:eastAsia="ＭＳ 明朝" w:hAnsi="Times New Roman" w:hint="eastAsia"/>
+          <w:lang w:val="fr-FR"/>
+        </w:rPr>
+        <w:instrText>","given":"</w:instrText>
+      </w:r>
+      <w:r>
+        <w:rPr>
+          <w:rFonts w:ascii="Times New Roman" w:eastAsia="ＭＳ 明朝" w:hAnsi="Times New Roman" w:hint="eastAsia"/>
+          <w:lang w:val="fr-FR"/>
+        </w:rPr>
+        <w:instrText>由美子</w:instrText>
+      </w:r>
+      <w:r>
+        <w:rPr>
+          <w:rFonts w:ascii="Times New Roman" w:eastAsia="ＭＳ 明朝" w:hAnsi="Times New Roman" w:hint="eastAsia"/>
+          <w:lang w:val="fr-FR"/>
+        </w:rPr>
+        <w:instrText>"},{"family":"</w:instrText>
+      </w:r>
+      <w:r>
+        <w:rPr>
+          <w:rFonts w:ascii="Times New Roman" w:eastAsia="ＭＳ 明朝" w:hAnsi="Times New Roman" w:hint="eastAsia"/>
+          <w:lang w:val="fr-FR"/>
+        </w:rPr>
+        <w:instrText>近森</w:instrText>
+      </w:r>
+      <w:r>
+        <w:rPr>
+          <w:rFonts w:ascii="Times New Roman" w:eastAsia="ＭＳ 明朝" w:hAnsi="Times New Roman" w:hint="eastAsia"/>
+          <w:lang w:val="fr-FR"/>
+        </w:rPr>
+        <w:instrText>","given":"</w:instrText>
+      </w:r>
+      <w:r>
+        <w:rPr>
+          <w:rFonts w:ascii="Times New Roman" w:eastAsia="ＭＳ 明朝" w:hAnsi="Times New Roman" w:hint="eastAsia"/>
+          <w:lang w:val="fr-FR"/>
+        </w:rPr>
+        <w:instrText>憲助</w:instrText>
+      </w:r>
+      <w:r>
+        <w:rPr>
+          <w:rFonts w:ascii="Times New Roman" w:eastAsia="ＭＳ 明朝" w:hAnsi="Times New Roman" w:hint="eastAsia"/>
+          <w:lang w:val="fr-FR"/>
+        </w:rPr>
+        <w:instrText>"},{"family":"</w:instrText>
+      </w:r>
+      <w:r>
+        <w:rPr>
+          <w:rFonts w:ascii="Times New Roman" w:eastAsia="ＭＳ 明朝" w:hAnsi="Times New Roman" w:hint="eastAsia"/>
+          <w:lang w:val="fr-FR"/>
+        </w:rPr>
+        <w:instrText>喜多</w:instrText>
+      </w:r>
+      <w:r>
+        <w:rPr>
+          <w:rFonts w:ascii="Times New Roman" w:eastAsia="ＭＳ 明朝" w:hAnsi="Times New Roman" w:hint="eastAsia"/>
+          <w:lang w:val="fr-FR"/>
+        </w:rPr>
+        <w:instrText>","given":"</w:instrText>
+      </w:r>
+      <w:r>
+        <w:rPr>
+          <w:rFonts w:ascii="Times New Roman" w:eastAsia="ＭＳ 明朝" w:hAnsi="Times New Roman" w:hint="eastAsia"/>
+          <w:lang w:val="fr-FR"/>
+        </w:rPr>
+        <w:instrText>雅一</w:instrText>
+      </w:r>
+      <w:r>
+        <w:rPr>
+          <w:rFonts w:ascii="Times New Roman" w:eastAsia="ＭＳ 明朝" w:hAnsi="Times New Roman" w:hint="eastAsia"/>
+          <w:lang w:val="fr-FR"/>
+        </w:rPr>
+        <w:instrText>"}],"issued":{"date-parts":[["2008"]]},"citation-key":"ozawa2008"}},{"id":5080,"uris":["http://zotero.org/users/2816249/items/BVWRPTDH"],"itemData":{"id":5080,"type":"book","ISBN":"4-7944-5040-0","language":"ja","note":"name-kana:</w:instrText>
+      </w:r>
+      <w:r>
+        <w:rPr>
+          <w:rFonts w:ascii="Times New Roman" w:eastAsia="ＭＳ 明朝" w:hAnsi="Times New Roman" w:hint="eastAsia"/>
+          <w:lang w:val="fr-FR"/>
+        </w:rPr>
+        <w:instrText>やまだ</w:instrText>
+      </w:r>
+      <w:r>
+        <w:rPr>
+          <w:rFonts w:ascii="Times New Roman" w:eastAsia="ＭＳ 明朝" w:hAnsi="Times New Roman" w:hint="eastAsia"/>
+          <w:lang w:val="fr-FR"/>
+        </w:rPr>
+        <w:instrText>","publisher":"</w:instrText>
+      </w:r>
+      <w:r>
+        <w:rPr>
+          <w:rFonts w:ascii="Times New Roman" w:eastAsia="ＭＳ 明朝" w:hAnsi="Times New Roman" w:hint="eastAsia"/>
+          <w:lang w:val="fr-FR"/>
+        </w:rPr>
+        <w:instrText>創成社</w:instrText>
+      </w:r>
+      <w:r>
+        <w:rPr>
+          <w:rFonts w:ascii="Times New Roman" w:eastAsia="ＭＳ 明朝" w:hAnsi="Times New Roman" w:hint="eastAsia"/>
+          <w:lang w:val="fr-FR"/>
+        </w:rPr>
+        <w:instrText>","title":"</w:instrText>
+      </w:r>
+      <w:r>
+        <w:rPr>
+          <w:rFonts w:ascii="Times New Roman" w:eastAsia="ＭＳ 明朝" w:hAnsi="Times New Roman" w:hint="eastAsia"/>
+          <w:lang w:val="fr-FR"/>
+        </w:rPr>
+        <w:instrText>国際協力と学校</w:instrText>
+      </w:r>
+      <w:r>
+        <w:rPr>
+          <w:rFonts w:ascii="Times New Roman" w:eastAsia="ＭＳ 明朝" w:hAnsi="Times New Roman" w:hint="eastAsia"/>
+          <w:lang w:val="fr-FR"/>
+        </w:rPr>
+        <w:instrText xml:space="preserve">: </w:instrText>
+      </w:r>
+      <w:r>
+        <w:rPr>
+          <w:rFonts w:ascii="Times New Roman" w:eastAsia="ＭＳ 明朝" w:hAnsi="Times New Roman" w:hint="eastAsia"/>
+          <w:lang w:val="fr-FR"/>
+        </w:rPr>
+        <w:instrText>アフリカにおけるまなびの現場</w:instrText>
+      </w:r>
+      <w:r>
+        <w:rPr>
+          <w:rFonts w:ascii="Times New Roman" w:eastAsia="ＭＳ 明朝" w:hAnsi="Times New Roman" w:hint="eastAsia"/>
+          <w:lang w:val="fr-FR"/>
+        </w:rPr>
+        <w:instrText>","author":[{"family":"</w:instrText>
+      </w:r>
+      <w:r>
+        <w:rPr>
+          <w:rFonts w:ascii="Times New Roman" w:eastAsia="ＭＳ 明朝" w:hAnsi="Times New Roman" w:hint="eastAsia"/>
+          <w:lang w:val="fr-FR"/>
+        </w:rPr>
+        <w:instrText>山田</w:instrText>
+      </w:r>
+      <w:r>
+        <w:rPr>
+          <w:rFonts w:ascii="Times New Roman" w:eastAsia="ＭＳ 明朝" w:hAnsi="Times New Roman" w:hint="eastAsia"/>
+          <w:lang w:val="fr-FR"/>
+        </w:rPr>
+        <w:instrText>","given":"</w:instrText>
+      </w:r>
+      <w:r>
+        <w:rPr>
+          <w:rFonts w:ascii="Times New Roman" w:eastAsia="ＭＳ 明朝" w:hAnsi="Times New Roman" w:hint="eastAsia"/>
+          <w:lang w:val="fr-FR"/>
+        </w:rPr>
+        <w:instrText>肖子</w:instrText>
+      </w:r>
+      <w:r>
+        <w:rPr>
+          <w:rFonts w:ascii="Times New Roman" w:eastAsia="ＭＳ 明朝" w:hAnsi="Times New Roman" w:hint="eastAsia"/>
+          <w:lang w:val="fr-FR"/>
+        </w:rPr>
+        <w:instrText>"}],"issued":{"date-parts":[["2009"]]},"citation-key":"yamada2009"}},{"id":5077,"uris":["http://zotero.org/users/2816249/items/M7GI6NSJ"],"itemData":{"id":5077,"type":"article-journal","container-title":"</w:instrText>
+      </w:r>
+      <w:r>
+        <w:rPr>
+          <w:rFonts w:ascii="Times New Roman" w:eastAsia="ＭＳ 明朝" w:hAnsi="Times New Roman" w:hint="eastAsia"/>
+          <w:lang w:val="fr-FR"/>
+        </w:rPr>
+        <w:instrText>アフリカ教育研究</w:instrText>
+      </w:r>
+      <w:r>
+        <w:rPr>
+          <w:rFonts w:ascii="Times New Roman" w:eastAsia="ＭＳ 明朝" w:hAnsi="Times New Roman" w:hint="eastAsia"/>
+          <w:lang w:val="fr-FR"/>
+        </w:rPr>
+        <w:instrText>","ISSN":"2185-8268","journalAbbreviation":"</w:instrText>
+      </w:r>
+      <w:r>
+        <w:rPr>
+          <w:rFonts w:ascii="Times New Roman" w:eastAsia="ＭＳ 明朝" w:hAnsi="Times New Roman" w:hint="eastAsia"/>
+          <w:lang w:val="fr-FR"/>
+        </w:rPr>
+        <w:instrText>アフリカ教育研究</w:instrText>
       </w:r>
       <w:r>
         <w:rPr>
@@ -154,42 +658,238 @@
           <w:rFonts w:ascii="Times New Roman" w:eastAsia="ＭＳ 明朝" w:hAnsi="Times New Roman" w:hint="eastAsia"/>
           <w:lang w:val="fr-FR"/>
         </w:rPr>
-        <w:instrText>よしだ</w:instrText>
-      </w:r>
-      <w:r>
-        <w:rPr>
-          <w:rFonts w:ascii="Times New Roman" w:eastAsia="ＭＳ 明朝" w:hAnsi="Times New Roman" w:hint="eastAsia"/>
-          <w:lang w:val="fr-FR"/>
-        </w:rPr>
-        <w:instrText>","page":"121-140","publisher":"</w:instrText>
-      </w:r>
-      <w:r>
-        <w:rPr>
-          <w:rFonts w:ascii="Times New Roman" w:eastAsia="ＭＳ 明朝" w:hAnsi="Times New Roman" w:hint="eastAsia"/>
-          <w:lang w:val="fr-FR"/>
-        </w:rPr>
-        <w:instrText>有斐閣</w:instrText>
-      </w:r>
-      <w:r>
-        <w:rPr>
-          <w:rFonts w:ascii="Times New Roman" w:eastAsia="ＭＳ 明朝" w:hAnsi="Times New Roman" w:hint="eastAsia"/>
-          <w:lang w:val="fr-FR"/>
-        </w:rPr>
-        <w:instrText>","title":"</w:instrText>
-      </w:r>
-      <w:r>
-        <w:rPr>
-          <w:rFonts w:ascii="Times New Roman" w:eastAsia="ＭＳ 明朝" w:hAnsi="Times New Roman" w:hint="eastAsia"/>
-          <w:lang w:val="fr-FR"/>
-        </w:rPr>
-        <w:instrText>高等教育</w:instrText>
-      </w:r>
-      <w:r>
-        <w:rPr>
-          <w:rFonts w:ascii="Times New Roman" w:eastAsia="ＭＳ 明朝" w:hAnsi="Times New Roman" w:hint="eastAsia"/>
-          <w:lang w:val="fr-FR"/>
-        </w:rPr>
-        <w:instrText>","author":[{"family":"</w:instrText>
+        <w:instrText>やまだ</w:instrText>
+      </w:r>
+      <w:r>
+        <w:rPr>
+          <w:rFonts w:ascii="Times New Roman" w:eastAsia="ＭＳ 明朝" w:hAnsi="Times New Roman" w:hint="eastAsia"/>
+          <w:lang w:val="fr-FR"/>
+        </w:rPr>
+        <w:instrText>","page":"12-23","title":"</w:instrText>
+      </w:r>
+      <w:r>
+        <w:rPr>
+          <w:rFonts w:ascii="Times New Roman" w:eastAsia="ＭＳ 明朝" w:hAnsi="Times New Roman" w:hint="eastAsia"/>
+          <w:lang w:val="fr-FR"/>
+        </w:rPr>
+        <w:instrText>アフリカ教育研究の歴史的展開と現在</w:instrText>
+      </w:r>
+      <w:r>
+        <w:rPr>
+          <w:rFonts w:ascii="Times New Roman" w:eastAsia="ＭＳ 明朝" w:hAnsi="Times New Roman" w:hint="eastAsia"/>
+          <w:lang w:val="fr-FR"/>
+        </w:rPr>
+        <w:instrText>-</w:instrText>
+      </w:r>
+      <w:r>
+        <w:rPr>
+          <w:rFonts w:ascii="Times New Roman" w:eastAsia="ＭＳ 明朝" w:hAnsi="Times New Roman" w:hint="eastAsia"/>
+          <w:lang w:val="fr-FR"/>
+        </w:rPr>
+        <w:instrText>真の地域理解に向けて</w:instrText>
+      </w:r>
+      <w:r>
+        <w:rPr>
+          <w:rFonts w:ascii="Times New Roman" w:eastAsia="ＭＳ 明朝" w:hAnsi="Times New Roman" w:hint="eastAsia"/>
+          <w:lang w:val="fr-FR"/>
+        </w:rPr>
+        <w:instrText>","volume":"1","author":[{"family":"</w:instrText>
+      </w:r>
+      <w:r>
+        <w:rPr>
+          <w:rFonts w:ascii="Times New Roman" w:eastAsia="ＭＳ 明朝" w:hAnsi="Times New Roman" w:hint="eastAsia"/>
+          <w:lang w:val="fr-FR"/>
+        </w:rPr>
+        <w:instrText>山田</w:instrText>
+      </w:r>
+      <w:r>
+        <w:rPr>
+          <w:rFonts w:ascii="Times New Roman" w:eastAsia="ＭＳ 明朝" w:hAnsi="Times New Roman" w:hint="eastAsia"/>
+          <w:lang w:val="fr-FR"/>
+        </w:rPr>
+        <w:instrText>","given":"</w:instrText>
+      </w:r>
+      <w:r>
+        <w:rPr>
+          <w:rFonts w:ascii="Times New Roman" w:eastAsia="ＭＳ 明朝" w:hAnsi="Times New Roman" w:hint="eastAsia"/>
+          <w:lang w:val="fr-FR"/>
+        </w:rPr>
+        <w:instrText>肖子</w:instrText>
+      </w:r>
+      <w:r>
+        <w:rPr>
+          <w:rFonts w:ascii="Times New Roman" w:eastAsia="ＭＳ 明朝" w:hAnsi="Times New Roman" w:hint="eastAsia"/>
+          <w:lang w:val="fr-FR"/>
+        </w:rPr>
+        <w:instrText>"}],"issued":{"date-parts":[["2010"]]},"citation-key":"yamada2010"}},{"id":5078,"uris":["http://zotero.org/users/2816249/items/Z9EABZEA"],"itemData":{"id":5078,"type":"article-journal","container-title":"</w:instrText>
+      </w:r>
+      <w:r>
+        <w:rPr>
+          <w:rFonts w:ascii="Times New Roman" w:eastAsia="ＭＳ 明朝" w:hAnsi="Times New Roman" w:hint="eastAsia"/>
+          <w:lang w:val="fr-FR"/>
+        </w:rPr>
+        <w:instrText>アフリカ教育研究</w:instrText>
+      </w:r>
+      <w:r>
+        <w:rPr>
+          <w:rFonts w:ascii="Times New Roman" w:eastAsia="ＭＳ 明朝" w:hAnsi="Times New Roman" w:hint="eastAsia"/>
+          <w:lang w:val="fr-FR"/>
+        </w:rPr>
+        <w:instrText>","ISSN":"2185-8268","journalAbbreviation":"</w:instrText>
+      </w:r>
+      <w:r>
+        <w:rPr>
+          <w:rFonts w:ascii="Times New Roman" w:eastAsia="ＭＳ 明朝" w:hAnsi="Times New Roman" w:hint="eastAsia"/>
+          <w:lang w:val="fr-FR"/>
+        </w:rPr>
+        <w:instrText>アフリカ教育研究</w:instrText>
+      </w:r>
+      <w:r>
+        <w:rPr>
+          <w:rFonts w:ascii="Times New Roman" w:eastAsia="ＭＳ 明朝" w:hAnsi="Times New Roman" w:hint="eastAsia"/>
+          <w:lang w:val="fr-FR"/>
+        </w:rPr>
+        <w:instrText>","language":"ja","note":"name-kana:</w:instrText>
+      </w:r>
+      <w:r>
+        <w:rPr>
+          <w:rFonts w:ascii="Times New Roman" w:eastAsia="ＭＳ 明朝" w:hAnsi="Times New Roman" w:hint="eastAsia"/>
+          <w:lang w:val="fr-FR"/>
+        </w:rPr>
+        <w:instrText>さわむら</w:instrText>
+      </w:r>
+      <w:r>
+        <w:rPr>
+          <w:rFonts w:ascii="Times New Roman" w:eastAsia="ＭＳ 明朝" w:hAnsi="Times New Roman" w:hint="eastAsia"/>
+          <w:lang w:val="fr-FR"/>
+        </w:rPr>
+        <w:instrText>","page":"24-40","title":"</w:instrText>
+      </w:r>
+      <w:r>
+        <w:rPr>
+          <w:rFonts w:ascii="Times New Roman" w:eastAsia="ＭＳ 明朝" w:hAnsi="Times New Roman" w:hint="eastAsia"/>
+          <w:lang w:val="fr-FR"/>
+        </w:rPr>
+        <w:instrText>ケニアの初等教育分野における</w:instrText>
+      </w:r>
+      <w:r>
+        <w:rPr>
+          <w:rFonts w:ascii="Times New Roman" w:eastAsia="ＭＳ 明朝" w:hAnsi="Times New Roman" w:hint="eastAsia"/>
+          <w:lang w:val="fr-FR"/>
+        </w:rPr>
+        <w:instrText xml:space="preserve">&lt; </w:instrText>
+      </w:r>
+      <w:r>
+        <w:rPr>
+          <w:rFonts w:ascii="Times New Roman" w:eastAsia="ＭＳ 明朝" w:hAnsi="Times New Roman" w:hint="eastAsia"/>
+          <w:lang w:val="fr-FR"/>
+        </w:rPr>
+        <w:instrText>マルチ・フィールドワーク</w:instrText>
+      </w:r>
+      <w:r>
+        <w:rPr>
+          <w:rFonts w:ascii="Times New Roman" w:eastAsia="ＭＳ 明朝" w:hAnsi="Times New Roman" w:hint="eastAsia"/>
+          <w:lang w:val="fr-FR"/>
+        </w:rPr>
+        <w:instrText xml:space="preserve">&gt; </w:instrText>
+      </w:r>
+      <w:r>
+        <w:rPr>
+          <w:rFonts w:ascii="Times New Roman" w:eastAsia="ＭＳ 明朝" w:hAnsi="Times New Roman" w:hint="eastAsia"/>
+          <w:lang w:val="fr-FR"/>
+        </w:rPr>
+        <w:instrText>の試み―アフリカにおける複眼的な子ども研究をめざして―</w:instrText>
+      </w:r>
+      <w:r>
+        <w:rPr>
+          <w:rFonts w:ascii="Times New Roman" w:eastAsia="ＭＳ 明朝" w:hAnsi="Times New Roman" w:hint="eastAsia"/>
+          <w:lang w:val="fr-FR"/>
+        </w:rPr>
+        <w:instrText>","volume":"1","author":[{"family":"</w:instrText>
+      </w:r>
+      <w:r>
+        <w:rPr>
+          <w:rFonts w:ascii="Times New Roman" w:eastAsia="ＭＳ 明朝" w:hAnsi="Times New Roman" w:hint="eastAsia"/>
+          <w:lang w:val="fr-FR"/>
+        </w:rPr>
+        <w:instrText>澤村</w:instrText>
+      </w:r>
+      <w:r>
+        <w:rPr>
+          <w:rFonts w:ascii="Times New Roman" w:eastAsia="ＭＳ 明朝" w:hAnsi="Times New Roman" w:hint="eastAsia"/>
+          <w:lang w:val="fr-FR"/>
+        </w:rPr>
+        <w:instrText>","given":"</w:instrText>
+      </w:r>
+      <w:r>
+        <w:rPr>
+          <w:rFonts w:ascii="Times New Roman" w:eastAsia="ＭＳ 明朝" w:hAnsi="Times New Roman" w:hint="eastAsia"/>
+          <w:lang w:val="fr-FR"/>
+        </w:rPr>
+        <w:instrText>信英</w:instrText>
+      </w:r>
+      <w:r>
+        <w:rPr>
+          <w:rFonts w:ascii="Times New Roman" w:eastAsia="ＭＳ 明朝" w:hAnsi="Times New Roman" w:hint="eastAsia"/>
+          <w:lang w:val="fr-FR"/>
+        </w:rPr>
+        <w:instrText>"},{"family":"</w:instrText>
+      </w:r>
+      <w:r>
+        <w:rPr>
+          <w:rFonts w:ascii="Times New Roman" w:eastAsia="ＭＳ 明朝" w:hAnsi="Times New Roman" w:hint="eastAsia"/>
+          <w:lang w:val="fr-FR"/>
+        </w:rPr>
+        <w:instrText>伊藤</w:instrText>
+      </w:r>
+      <w:r>
+        <w:rPr>
+          <w:rFonts w:ascii="Times New Roman" w:eastAsia="ＭＳ 明朝" w:hAnsi="Times New Roman" w:hint="eastAsia"/>
+          <w:lang w:val="fr-FR"/>
+        </w:rPr>
+        <w:instrText>","given":"</w:instrText>
+      </w:r>
+      <w:r>
+        <w:rPr>
+          <w:rFonts w:ascii="Times New Roman" w:eastAsia="ＭＳ 明朝" w:hAnsi="Times New Roman" w:hint="eastAsia"/>
+          <w:lang w:val="fr-FR"/>
+        </w:rPr>
+        <w:instrText>瑞規</w:instrText>
+      </w:r>
+      <w:r>
+        <w:rPr>
+          <w:rFonts w:ascii="Times New Roman" w:eastAsia="ＭＳ 明朝" w:hAnsi="Times New Roman" w:hint="eastAsia"/>
+          <w:lang w:val="fr-FR"/>
+        </w:rPr>
+        <w:instrText>"},{"family":"</w:instrText>
+      </w:r>
+      <w:r>
+        <w:rPr>
+          <w:rFonts w:ascii="Times New Roman" w:eastAsia="ＭＳ 明朝" w:hAnsi="Times New Roman" w:hint="eastAsia"/>
+          <w:lang w:val="fr-FR"/>
+        </w:rPr>
+        <w:instrText>倍賞</w:instrText>
+      </w:r>
+      <w:r>
+        <w:rPr>
+          <w:rFonts w:ascii="Times New Roman" w:eastAsia="ＭＳ 明朝" w:hAnsi="Times New Roman" w:hint="eastAsia"/>
+          <w:lang w:val="fr-FR"/>
+        </w:rPr>
+        <w:instrText>","given":"</w:instrText>
+      </w:r>
+      <w:r>
+        <w:rPr>
+          <w:rFonts w:ascii="Times New Roman" w:eastAsia="ＭＳ 明朝" w:hAnsi="Times New Roman" w:hint="eastAsia"/>
+          <w:lang w:val="fr-FR"/>
+        </w:rPr>
+        <w:instrText>佑里</w:instrText>
+      </w:r>
+      <w:r>
+        <w:rPr>
+          <w:rFonts w:ascii="Times New Roman" w:eastAsia="ＭＳ 明朝" w:hAnsi="Times New Roman" w:hint="eastAsia"/>
+          <w:lang w:val="fr-FR"/>
+        </w:rPr>
+        <w:instrText>"},{"family":"</w:instrText>
       </w:r>
       <w:r>
         <w:rPr>
@@ -210,14 +910,126 @@
           <w:rFonts w:ascii="Times New Roman" w:eastAsia="ＭＳ 明朝" w:hAnsi="Times New Roman" w:hint="eastAsia"/>
           <w:lang w:val="fr-FR"/>
         </w:rPr>
-        <w:instrText>和浩</w:instrText>
-      </w:r>
-      <w:r>
-        <w:rPr>
-          <w:rFonts w:ascii="Times New Roman" w:eastAsia="ＭＳ 明朝" w:hAnsi="Times New Roman" w:hint="eastAsia"/>
-          <w:lang w:val="fr-FR"/>
-        </w:rPr>
-        <w:instrText>"}],"editor":[{"family":"</w:instrText>
+        <w:instrText>孝之</w:instrText>
+      </w:r>
+      <w:r>
+        <w:rPr>
+          <w:rFonts w:ascii="Times New Roman" w:eastAsia="ＭＳ 明朝" w:hAnsi="Times New Roman" w:hint="eastAsia"/>
+          <w:lang w:val="fr-FR"/>
+        </w:rPr>
+        <w:instrText>"},{"family":"</w:instrText>
+      </w:r>
+      <w:r>
+        <w:rPr>
+          <w:rFonts w:ascii="Times New Roman" w:eastAsia="ＭＳ 明朝" w:hAnsi="Times New Roman" w:hint="eastAsia"/>
+          <w:lang w:val="fr-FR"/>
+        </w:rPr>
+        <w:instrText>稲垣</w:instrText>
+      </w:r>
+      <w:r>
+        <w:rPr>
+          <w:rFonts w:ascii="Times New Roman" w:eastAsia="ＭＳ 明朝" w:hAnsi="Times New Roman" w:hint="eastAsia"/>
+          <w:lang w:val="fr-FR"/>
+        </w:rPr>
+        <w:instrText>","given":"</w:instrText>
+      </w:r>
+      <w:r>
+        <w:rPr>
+          <w:rFonts w:ascii="Times New Roman" w:eastAsia="ＭＳ 明朝" w:hAnsi="Times New Roman" w:hint="eastAsia"/>
+          <w:lang w:val="fr-FR"/>
+        </w:rPr>
+        <w:instrText>陽平</w:instrText>
+      </w:r>
+      <w:r>
+        <w:rPr>
+          <w:rFonts w:ascii="Times New Roman" w:eastAsia="ＭＳ 明朝" w:hAnsi="Times New Roman" w:hint="eastAsia"/>
+          <w:lang w:val="fr-FR"/>
+        </w:rPr>
+        <w:instrText>"}],"issued":{"date-parts":[["2010"]]},"citation-key":"sawamura2010"}},{"id":5079,"uris":["http://zotero.org/users/2816249/items/R5RCA65E"],"itemData":{"id":5079,"type":"article-journal","container-title":"</w:instrText>
+      </w:r>
+      <w:r>
+        <w:rPr>
+          <w:rFonts w:ascii="Times New Roman" w:eastAsia="ＭＳ 明朝" w:hAnsi="Times New Roman" w:hint="eastAsia"/>
+          <w:lang w:val="fr-FR"/>
+        </w:rPr>
+        <w:instrText>アフリカ教育研究</w:instrText>
+      </w:r>
+      <w:r>
+        <w:rPr>
+          <w:rFonts w:ascii="Times New Roman" w:eastAsia="ＭＳ 明朝" w:hAnsi="Times New Roman" w:hint="eastAsia"/>
+          <w:lang w:val="fr-FR"/>
+        </w:rPr>
+        <w:instrText>","ISSN":"2185-8268","journalAbbreviation":"</w:instrText>
+      </w:r>
+      <w:r>
+        <w:rPr>
+          <w:rFonts w:ascii="Times New Roman" w:eastAsia="ＭＳ 明朝" w:hAnsi="Times New Roman" w:hint="eastAsia"/>
+          <w:lang w:val="fr-FR"/>
+        </w:rPr>
+        <w:instrText>アフリカ教育研究</w:instrText>
+      </w:r>
+      <w:r>
+        <w:rPr>
+          <w:rFonts w:ascii="Times New Roman" w:eastAsia="ＭＳ 明朝" w:hAnsi="Times New Roman" w:hint="eastAsia"/>
+          <w:lang w:val="fr-FR"/>
+        </w:rPr>
+        <w:instrText>","language":"ja","note":"name-kana:</w:instrText>
+      </w:r>
+      <w:r>
+        <w:rPr>
+          <w:rFonts w:ascii="Times New Roman" w:eastAsia="ＭＳ 明朝" w:hAnsi="Times New Roman" w:hint="eastAsia"/>
+          <w:lang w:val="fr-FR"/>
+        </w:rPr>
+        <w:instrText>さわむら</w:instrText>
+      </w:r>
+      <w:r>
+        <w:rPr>
+          <w:rFonts w:ascii="Times New Roman" w:eastAsia="ＭＳ 明朝" w:hAnsi="Times New Roman" w:hint="eastAsia"/>
+          <w:lang w:val="fr-FR"/>
+        </w:rPr>
+        <w:instrText>","page":"97-119","title":"</w:instrText>
+      </w:r>
+      <w:r>
+        <w:rPr>
+          <w:rFonts w:ascii="Times New Roman" w:eastAsia="ＭＳ 明朝" w:hAnsi="Times New Roman" w:hint="eastAsia"/>
+          <w:lang w:val="fr-FR"/>
+        </w:rPr>
+        <w:instrText>困難な状況にある子どもの教育</w:instrText>
+      </w:r>
+      <w:r>
+        <w:rPr>
+          <w:rFonts w:ascii="Times New Roman" w:eastAsia="ＭＳ 明朝" w:hAnsi="Times New Roman" w:hint="eastAsia"/>
+          <w:lang w:val="fr-FR"/>
+        </w:rPr>
+        <w:instrText>","volume":"5","author":[{"family":"</w:instrText>
+      </w:r>
+      <w:r>
+        <w:rPr>
+          <w:rFonts w:ascii="Times New Roman" w:eastAsia="ＭＳ 明朝" w:hAnsi="Times New Roman" w:hint="eastAsia"/>
+          <w:lang w:val="fr-FR"/>
+        </w:rPr>
+        <w:instrText>澤村</w:instrText>
+      </w:r>
+      <w:r>
+        <w:rPr>
+          <w:rFonts w:ascii="Times New Roman" w:eastAsia="ＭＳ 明朝" w:hAnsi="Times New Roman" w:hint="eastAsia"/>
+          <w:lang w:val="fr-FR"/>
+        </w:rPr>
+        <w:instrText>","given":"</w:instrText>
+      </w:r>
+      <w:r>
+        <w:rPr>
+          <w:rFonts w:ascii="Times New Roman" w:eastAsia="ＭＳ 明朝" w:hAnsi="Times New Roman" w:hint="eastAsia"/>
+          <w:lang w:val="fr-FR"/>
+        </w:rPr>
+        <w:instrText>信英</w:instrText>
+      </w:r>
+      <w:r>
+        <w:rPr>
+          <w:rFonts w:ascii="Times New Roman" w:eastAsia="ＭＳ 明朝" w:hAnsi="Times New Roman" w:hint="eastAsia"/>
+          <w:lang w:val="fr-FR"/>
+        </w:rPr>
+        <w:instrText>"},{"family":"</w:instrText>
       </w:r>
       <w:r>
         <w:rPr>
@@ -252,7 +1064,7 @@
           <w:rFonts w:ascii="Times New Roman" w:eastAsia="ＭＳ 明朝" w:hAnsi="Times New Roman" w:hint="eastAsia"/>
           <w:lang w:val="fr-FR"/>
         </w:rPr>
-        <w:instrText>横関</w:instrText>
+        <w:instrText>日下部</w:instrText>
       </w:r>
       <w:r>
         <w:rPr>
@@ -266,91 +1078,21 @@
           <w:rFonts w:ascii="Times New Roman" w:eastAsia="ＭＳ 明朝" w:hAnsi="Times New Roman" w:hint="eastAsia"/>
           <w:lang w:val="fr-FR"/>
         </w:rPr>
-        <w:instrText>祐見子</w:instrText>
-      </w:r>
-      <w:r>
-        <w:rPr>
-          <w:rFonts w:ascii="Times New Roman" w:eastAsia="ＭＳ 明朝" w:hAnsi="Times New Roman" w:hint="eastAsia"/>
-          <w:lang w:val="fr-FR"/>
-        </w:rPr>
-        <w:instrText>"}],"issued":{"date-parts":[["2005"]]},"citation-key":"yoshida2005"}},{"id":5081,"uris":["http://zotero.org/users/2816249/items/94VENHQ6"],"itemData":{"id":5081,"type":"book","language":"ja","note":"name-kana:</w:instrText>
-      </w:r>
-      <w:r>
-        <w:rPr>
-          <w:rFonts w:ascii="Times New Roman" w:eastAsia="ＭＳ 明朝" w:hAnsi="Times New Roman" w:hint="eastAsia"/>
-          <w:lang w:val="fr-FR"/>
-        </w:rPr>
-        <w:instrText>おがわ</w:instrText>
-      </w:r>
-      <w:r>
-        <w:rPr>
-          <w:rFonts w:ascii="Times New Roman" w:eastAsia="ＭＳ 明朝" w:hAnsi="Times New Roman" w:hint="eastAsia"/>
-          <w:lang w:val="fr-FR"/>
-        </w:rPr>
-        <w:instrText>","publisher":"</w:instrText>
-      </w:r>
-      <w:r>
-        <w:rPr>
-          <w:rFonts w:ascii="Times New Roman" w:eastAsia="ＭＳ 明朝" w:hAnsi="Times New Roman" w:hint="eastAsia"/>
-          <w:lang w:val="fr-FR"/>
-        </w:rPr>
-        <w:instrText>学文社</w:instrText>
-      </w:r>
-      <w:r>
-        <w:rPr>
-          <w:rFonts w:ascii="Times New Roman" w:eastAsia="ＭＳ 明朝" w:hAnsi="Times New Roman" w:hint="eastAsia"/>
-          <w:lang w:val="fr-FR"/>
-        </w:rPr>
-        <w:instrText>","title":"</w:instrText>
-      </w:r>
-      <w:r>
-        <w:rPr>
-          <w:rFonts w:ascii="Times New Roman" w:eastAsia="ＭＳ 明朝" w:hAnsi="Times New Roman" w:hint="eastAsia"/>
-          <w:lang w:val="fr-FR"/>
-        </w:rPr>
-        <w:instrText>途上国における基礎教育支援</w:instrText>
-      </w:r>
-      <w:r>
-        <w:rPr>
-          <w:rFonts w:ascii="Times New Roman" w:eastAsia="ＭＳ 明朝" w:hAnsi="Times New Roman" w:hint="eastAsia"/>
-          <w:lang w:val="fr-FR"/>
-        </w:rPr>
-        <w:instrText>―</w:instrText>
-      </w:r>
-      <w:r>
-        <w:rPr>
-          <w:rFonts w:ascii="Times New Roman" w:eastAsia="ＭＳ 明朝" w:hAnsi="Times New Roman" w:hint="eastAsia"/>
-          <w:lang w:val="fr-FR"/>
-        </w:rPr>
-        <w:instrText>国際的潮流と日本の援助</w:instrText>
-      </w:r>
-      <w:r>
-        <w:rPr>
-          <w:rFonts w:ascii="Times New Roman" w:eastAsia="ＭＳ 明朝" w:hAnsi="Times New Roman" w:hint="eastAsia"/>
-          <w:lang w:val="fr-FR"/>
-        </w:rPr>
-        <w:instrText xml:space="preserve"> </w:instrText>
-      </w:r>
-      <w:r>
-        <w:rPr>
-          <w:rFonts w:ascii="Times New Roman" w:eastAsia="ＭＳ 明朝" w:hAnsi="Times New Roman" w:hint="eastAsia"/>
-          <w:lang w:val="fr-FR"/>
-        </w:rPr>
-        <w:instrText>―</w:instrText>
-      </w:r>
-      <w:r>
-        <w:rPr>
-          <w:rFonts w:ascii="Times New Roman" w:eastAsia="ＭＳ 明朝" w:hAnsi="Times New Roman" w:hint="eastAsia"/>
-          <w:lang w:val="fr-FR"/>
-        </w:rPr>
-        <w:instrText>","editor":[{"family":"</w:instrText>
-      </w:r>
-      <w:r>
-        <w:rPr>
-          <w:rFonts w:ascii="Times New Roman" w:eastAsia="ＭＳ 明朝" w:hAnsi="Times New Roman" w:hint="eastAsia"/>
-          <w:lang w:val="fr-FR"/>
-        </w:rPr>
-        <w:instrText>小川</w:instrText>
+        <w:instrText>光</w:instrText>
+      </w:r>
+      <w:r>
+        <w:rPr>
+          <w:rFonts w:ascii="Times New Roman" w:eastAsia="ＭＳ 明朝" w:hAnsi="Times New Roman" w:hint="eastAsia"/>
+          <w:lang w:val="fr-FR"/>
+        </w:rPr>
+        <w:instrText>"},{"family":"</w:instrText>
+      </w:r>
+      <w:r>
+        <w:rPr>
+          <w:rFonts w:ascii="Times New Roman" w:eastAsia="ＭＳ 明朝" w:hAnsi="Times New Roman" w:hint="eastAsia"/>
+          <w:lang w:val="fr-FR"/>
+        </w:rPr>
+        <w:instrText>山本</w:instrText>
       </w:r>
       <w:r>
         <w:rPr>
@@ -364,7 +1106,7 @@
           <w:rFonts w:ascii="Times New Roman" w:eastAsia="ＭＳ 明朝" w:hAnsi="Times New Roman" w:hint="eastAsia"/>
           <w:lang w:val="fr-FR"/>
         </w:rPr>
-        <w:instrText>啓一</w:instrText>
+        <w:instrText>香</w:instrText>
       </w:r>
       <w:r>
         <w:rPr>
@@ -378,7 +1120,7 @@
           <w:rFonts w:ascii="Times New Roman" w:eastAsia="ＭＳ 明朝" w:hAnsi="Times New Roman" w:hint="eastAsia"/>
           <w:lang w:val="fr-FR"/>
         </w:rPr>
-        <w:instrText>西村</w:instrText>
+        <w:instrText>森下</w:instrText>
       </w:r>
       <w:r>
         <w:rPr>
@@ -392,797 +1134,6 @@
           <w:rFonts w:ascii="Times New Roman" w:eastAsia="ＭＳ 明朝" w:hAnsi="Times New Roman" w:hint="eastAsia"/>
           <w:lang w:val="fr-FR"/>
         </w:rPr>
-        <w:instrText>幹子</w:instrText>
-      </w:r>
-      <w:r>
-        <w:rPr>
-          <w:rFonts w:ascii="Times New Roman" w:eastAsia="ＭＳ 明朝" w:hAnsi="Times New Roman" w:hint="eastAsia"/>
-          <w:lang w:val="fr-FR"/>
-        </w:rPr>
-        <w:instrText>"}],"issued":{"date-parts":[["2008"]]},"citation-key":"ogawa2008"}},{"id":5085,"uris":["http://zotero.org/users/2816249/items/S2DBAPQI"],"itemData":{"id":5085,"type":"article-journal","container-title":"</w:instrText>
-      </w:r>
-      <w:r>
-        <w:rPr>
-          <w:rFonts w:ascii="Times New Roman" w:eastAsia="ＭＳ 明朝" w:hAnsi="Times New Roman" w:hint="eastAsia"/>
-          <w:lang w:val="fr-FR"/>
-        </w:rPr>
-        <w:instrText>国際教育協力研究</w:instrText>
-      </w:r>
-      <w:r>
-        <w:rPr>
-          <w:rFonts w:ascii="Times New Roman" w:eastAsia="ＭＳ 明朝" w:hAnsi="Times New Roman" w:hint="eastAsia"/>
-          <w:lang w:val="fr-FR"/>
-        </w:rPr>
-        <w:instrText>","issue":"3","language":"ja","note":"name-kana:</w:instrText>
-      </w:r>
-      <w:r>
-        <w:rPr>
-          <w:rFonts w:ascii="Times New Roman" w:eastAsia="ＭＳ 明朝" w:hAnsi="Times New Roman" w:hint="eastAsia"/>
-          <w:lang w:val="fr-FR"/>
-        </w:rPr>
-        <w:instrText>おざわ</w:instrText>
-      </w:r>
-      <w:r>
-        <w:rPr>
-          <w:rFonts w:ascii="Times New Roman" w:eastAsia="ＭＳ 明朝" w:hAnsi="Times New Roman" w:hint="eastAsia"/>
-          <w:lang w:val="fr-FR"/>
-        </w:rPr>
-        <w:instrText>","page":"11-16","title":"</w:instrText>
-      </w:r>
-      <w:r>
-        <w:rPr>
-          <w:rFonts w:ascii="Times New Roman" w:eastAsia="ＭＳ 明朝" w:hAnsi="Times New Roman" w:hint="eastAsia"/>
-          <w:lang w:val="fr-FR"/>
-        </w:rPr>
-        <w:instrText>アフリカの大学による基礎教育開発に資する自立的研究への支援</w:instrText>
-      </w:r>
-      <w:r>
-        <w:rPr>
-          <w:rFonts w:ascii="Times New Roman" w:eastAsia="ＭＳ 明朝" w:hAnsi="Times New Roman" w:hint="eastAsia"/>
-          <w:lang w:val="fr-FR"/>
-        </w:rPr>
-        <w:instrText xml:space="preserve"> : </w:instrText>
-      </w:r>
-      <w:r>
-        <w:rPr>
-          <w:rFonts w:ascii="Times New Roman" w:eastAsia="ＭＳ 明朝" w:hAnsi="Times New Roman" w:hint="eastAsia"/>
-          <w:lang w:val="fr-FR"/>
-        </w:rPr>
-        <w:instrText>ウガンダにおける事例</w:instrText>
-      </w:r>
-      <w:r>
-        <w:rPr>
-          <w:rFonts w:ascii="Times New Roman" w:eastAsia="ＭＳ 明朝" w:hAnsi="Times New Roman" w:hint="eastAsia"/>
-          <w:lang w:val="fr-FR"/>
-        </w:rPr>
-        <w:instrText>","author":[{"family":"</w:instrText>
-      </w:r>
-      <w:r>
-        <w:rPr>
-          <w:rFonts w:ascii="Times New Roman" w:eastAsia="ＭＳ 明朝" w:hAnsi="Times New Roman" w:hint="eastAsia"/>
-          <w:lang w:val="fr-FR"/>
-        </w:rPr>
-        <w:instrText>小澤</w:instrText>
-      </w:r>
-      <w:r>
-        <w:rPr>
-          <w:rFonts w:ascii="Times New Roman" w:eastAsia="ＭＳ 明朝" w:hAnsi="Times New Roman" w:hint="eastAsia"/>
-          <w:lang w:val="fr-FR"/>
-        </w:rPr>
-        <w:instrText>","given":"</w:instrText>
-      </w:r>
-      <w:r>
-        <w:rPr>
-          <w:rFonts w:ascii="Times New Roman" w:eastAsia="ＭＳ 明朝" w:hAnsi="Times New Roman" w:hint="eastAsia"/>
-          <w:lang w:val="fr-FR"/>
-        </w:rPr>
-        <w:instrText>大成</w:instrText>
-      </w:r>
-      <w:r>
-        <w:rPr>
-          <w:rFonts w:ascii="Times New Roman" w:eastAsia="ＭＳ 明朝" w:hAnsi="Times New Roman" w:hint="eastAsia"/>
-          <w:lang w:val="fr-FR"/>
-        </w:rPr>
-        <w:instrText>"},{"family":"</w:instrText>
-      </w:r>
-      <w:r>
-        <w:rPr>
-          <w:rFonts w:ascii="Times New Roman" w:eastAsia="ＭＳ 明朝" w:hAnsi="Times New Roman" w:hint="eastAsia"/>
-          <w:lang w:val="fr-FR"/>
-        </w:rPr>
-        <w:instrText>小野</w:instrText>
-      </w:r>
-      <w:r>
-        <w:rPr>
-          <w:rFonts w:ascii="Times New Roman" w:eastAsia="ＭＳ 明朝" w:hAnsi="Times New Roman" w:hint="eastAsia"/>
-          <w:lang w:val="fr-FR"/>
-        </w:rPr>
-        <w:instrText>","given":"</w:instrText>
-      </w:r>
-      <w:r>
-        <w:rPr>
-          <w:rFonts w:ascii="Times New Roman" w:eastAsia="ＭＳ 明朝" w:hAnsi="Times New Roman" w:hint="eastAsia"/>
-          <w:lang w:val="fr-FR"/>
-        </w:rPr>
-        <w:instrText>由美子</w:instrText>
-      </w:r>
-      <w:r>
-        <w:rPr>
-          <w:rFonts w:ascii="Times New Roman" w:eastAsia="ＭＳ 明朝" w:hAnsi="Times New Roman" w:hint="eastAsia"/>
-          <w:lang w:val="fr-FR"/>
-        </w:rPr>
-        <w:instrText>"},{"family":"</w:instrText>
-      </w:r>
-      <w:r>
-        <w:rPr>
-          <w:rFonts w:ascii="Times New Roman" w:eastAsia="ＭＳ 明朝" w:hAnsi="Times New Roman" w:hint="eastAsia"/>
-          <w:lang w:val="fr-FR"/>
-        </w:rPr>
-        <w:instrText>近森</w:instrText>
-      </w:r>
-      <w:r>
-        <w:rPr>
-          <w:rFonts w:ascii="Times New Roman" w:eastAsia="ＭＳ 明朝" w:hAnsi="Times New Roman" w:hint="eastAsia"/>
-          <w:lang w:val="fr-FR"/>
-        </w:rPr>
-        <w:instrText>","given":"</w:instrText>
-      </w:r>
-      <w:r>
-        <w:rPr>
-          <w:rFonts w:ascii="Times New Roman" w:eastAsia="ＭＳ 明朝" w:hAnsi="Times New Roman" w:hint="eastAsia"/>
-          <w:lang w:val="fr-FR"/>
-        </w:rPr>
-        <w:instrText>憲助</w:instrText>
-      </w:r>
-      <w:r>
-        <w:rPr>
-          <w:rFonts w:ascii="Times New Roman" w:eastAsia="ＭＳ 明朝" w:hAnsi="Times New Roman" w:hint="eastAsia"/>
-          <w:lang w:val="fr-FR"/>
-        </w:rPr>
-        <w:instrText>"},{"family":"</w:instrText>
-      </w:r>
-      <w:r>
-        <w:rPr>
-          <w:rFonts w:ascii="Times New Roman" w:eastAsia="ＭＳ 明朝" w:hAnsi="Times New Roman" w:hint="eastAsia"/>
-          <w:lang w:val="fr-FR"/>
-        </w:rPr>
-        <w:instrText>喜多</w:instrText>
-      </w:r>
-      <w:r>
-        <w:rPr>
-          <w:rFonts w:ascii="Times New Roman" w:eastAsia="ＭＳ 明朝" w:hAnsi="Times New Roman" w:hint="eastAsia"/>
-          <w:lang w:val="fr-FR"/>
-        </w:rPr>
-        <w:instrText>","given":"</w:instrText>
-      </w:r>
-      <w:r>
-        <w:rPr>
-          <w:rFonts w:ascii="Times New Roman" w:eastAsia="ＭＳ 明朝" w:hAnsi="Times New Roman" w:hint="eastAsia"/>
-          <w:lang w:val="fr-FR"/>
-        </w:rPr>
-        <w:instrText>雅一</w:instrText>
-      </w:r>
-      <w:r>
-        <w:rPr>
-          <w:rFonts w:ascii="Times New Roman" w:eastAsia="ＭＳ 明朝" w:hAnsi="Times New Roman" w:hint="eastAsia"/>
-          <w:lang w:val="fr-FR"/>
-        </w:rPr>
-        <w:instrText>"}],"issued":{"date-parts":[["2008"]]},"citation-key":"ozawa2008"}},{"id":5080,"uris":["http://zotero.org/users/2816249/items/BVWRPTDH"],"itemData":{"id":5080,"type":"book","ISBN":"4-7944-5040-0","language":"ja","note":"name-kana:</w:instrText>
-      </w:r>
-      <w:r>
-        <w:rPr>
-          <w:rFonts w:ascii="Times New Roman" w:eastAsia="ＭＳ 明朝" w:hAnsi="Times New Roman" w:hint="eastAsia"/>
-          <w:lang w:val="fr-FR"/>
-        </w:rPr>
-        <w:instrText>やまだ</w:instrText>
-      </w:r>
-      <w:r>
-        <w:rPr>
-          <w:rFonts w:ascii="Times New Roman" w:eastAsia="ＭＳ 明朝" w:hAnsi="Times New Roman" w:hint="eastAsia"/>
-          <w:lang w:val="fr-FR"/>
-        </w:rPr>
-        <w:instrText>","publisher":"</w:instrText>
-      </w:r>
-      <w:r>
-        <w:rPr>
-          <w:rFonts w:ascii="Times New Roman" w:eastAsia="ＭＳ 明朝" w:hAnsi="Times New Roman" w:hint="eastAsia"/>
-          <w:lang w:val="fr-FR"/>
-        </w:rPr>
-        <w:instrText>創成社</w:instrText>
-      </w:r>
-      <w:r>
-        <w:rPr>
-          <w:rFonts w:ascii="Times New Roman" w:eastAsia="ＭＳ 明朝" w:hAnsi="Times New Roman" w:hint="eastAsia"/>
-          <w:lang w:val="fr-FR"/>
-        </w:rPr>
-        <w:instrText>","title":"</w:instrText>
-      </w:r>
-      <w:r>
-        <w:rPr>
-          <w:rFonts w:ascii="Times New Roman" w:eastAsia="ＭＳ 明朝" w:hAnsi="Times New Roman" w:hint="eastAsia"/>
-          <w:lang w:val="fr-FR"/>
-        </w:rPr>
-        <w:instrText>国際協力と学校</w:instrText>
-      </w:r>
-      <w:r>
-        <w:rPr>
-          <w:rFonts w:ascii="Times New Roman" w:eastAsia="ＭＳ 明朝" w:hAnsi="Times New Roman" w:hint="eastAsia"/>
-          <w:lang w:val="fr-FR"/>
-        </w:rPr>
-        <w:instrText xml:space="preserve">: </w:instrText>
-      </w:r>
-      <w:r>
-        <w:rPr>
-          <w:rFonts w:ascii="Times New Roman" w:eastAsia="ＭＳ 明朝" w:hAnsi="Times New Roman" w:hint="eastAsia"/>
-          <w:lang w:val="fr-FR"/>
-        </w:rPr>
-        <w:instrText>アフリカにおけるまなびの現場</w:instrText>
-      </w:r>
-      <w:r>
-        <w:rPr>
-          <w:rFonts w:ascii="Times New Roman" w:eastAsia="ＭＳ 明朝" w:hAnsi="Times New Roman" w:hint="eastAsia"/>
-          <w:lang w:val="fr-FR"/>
-        </w:rPr>
-        <w:instrText>","author":[{"family":"</w:instrText>
-      </w:r>
-      <w:r>
-        <w:rPr>
-          <w:rFonts w:ascii="Times New Roman" w:eastAsia="ＭＳ 明朝" w:hAnsi="Times New Roman" w:hint="eastAsia"/>
-          <w:lang w:val="fr-FR"/>
-        </w:rPr>
-        <w:instrText>山田</w:instrText>
-      </w:r>
-      <w:r>
-        <w:rPr>
-          <w:rFonts w:ascii="Times New Roman" w:eastAsia="ＭＳ 明朝" w:hAnsi="Times New Roman" w:hint="eastAsia"/>
-          <w:lang w:val="fr-FR"/>
-        </w:rPr>
-        <w:instrText>","given":"</w:instrText>
-      </w:r>
-      <w:r>
-        <w:rPr>
-          <w:rFonts w:ascii="Times New Roman" w:eastAsia="ＭＳ 明朝" w:hAnsi="Times New Roman" w:hint="eastAsia"/>
-          <w:lang w:val="fr-FR"/>
-        </w:rPr>
-        <w:instrText>肖子</w:instrText>
-      </w:r>
-      <w:r>
-        <w:rPr>
-          <w:rFonts w:ascii="Times New Roman" w:eastAsia="ＭＳ 明朝" w:hAnsi="Times New Roman" w:hint="eastAsia"/>
-          <w:lang w:val="fr-FR"/>
-        </w:rPr>
-        <w:instrText>"}],"issued":{"date-parts":[["2009"]]},"citation-key":"yamada2009"}},{"id":5077,"uris":["http://zotero.org/users/2816249/items/M7GI6NSJ"],"itemData":{"id":5077,"type":"article-journal","container-title":"</w:instrText>
-      </w:r>
-      <w:r>
-        <w:rPr>
-          <w:rFonts w:ascii="Times New Roman" w:eastAsia="ＭＳ 明朝" w:hAnsi="Times New Roman" w:hint="eastAsia"/>
-          <w:lang w:val="fr-FR"/>
-        </w:rPr>
-        <w:instrText>アフリカ教育研究</w:instrText>
-      </w:r>
-      <w:r>
-        <w:rPr>
-          <w:rFonts w:ascii="Times New Roman" w:eastAsia="ＭＳ 明朝" w:hAnsi="Times New Roman" w:hint="eastAsia"/>
-          <w:lang w:val="fr-FR"/>
-        </w:rPr>
-        <w:instrText>","ISSN":"2185-8268","journalAbbreviation":"</w:instrText>
-      </w:r>
-      <w:r>
-        <w:rPr>
-          <w:rFonts w:ascii="Times New Roman" w:eastAsia="ＭＳ 明朝" w:hAnsi="Times New Roman" w:hint="eastAsia"/>
-          <w:lang w:val="fr-FR"/>
-        </w:rPr>
-        <w:instrText>アフリカ教育研究</w:instrText>
-      </w:r>
-      <w:r>
-        <w:rPr>
-          <w:rFonts w:ascii="Times New Roman" w:eastAsia="ＭＳ 明朝" w:hAnsi="Times New Roman" w:hint="eastAsia"/>
-          <w:lang w:val="fr-FR"/>
-        </w:rPr>
-        <w:instrText>","language":"ja","note":"name-kana:</w:instrText>
-      </w:r>
-      <w:r>
-        <w:rPr>
-          <w:rFonts w:ascii="Times New Roman" w:eastAsia="ＭＳ 明朝" w:hAnsi="Times New Roman" w:hint="eastAsia"/>
-          <w:lang w:val="fr-FR"/>
-        </w:rPr>
-        <w:instrText>やまだ</w:instrText>
-      </w:r>
-      <w:r>
-        <w:rPr>
-          <w:rFonts w:ascii="Times New Roman" w:eastAsia="ＭＳ 明朝" w:hAnsi="Times New Roman" w:hint="eastAsia"/>
-          <w:lang w:val="fr-FR"/>
-        </w:rPr>
-        <w:instrText>","page":"12-23","title":"</w:instrText>
-      </w:r>
-      <w:r>
-        <w:rPr>
-          <w:rFonts w:ascii="Times New Roman" w:eastAsia="ＭＳ 明朝" w:hAnsi="Times New Roman" w:hint="eastAsia"/>
-          <w:lang w:val="fr-FR"/>
-        </w:rPr>
-        <w:instrText>アフリカ教育研究の歴史的展開と現在</w:instrText>
-      </w:r>
-      <w:r>
-        <w:rPr>
-          <w:rFonts w:ascii="Times New Roman" w:eastAsia="ＭＳ 明朝" w:hAnsi="Times New Roman" w:hint="eastAsia"/>
-          <w:lang w:val="fr-FR"/>
-        </w:rPr>
-        <w:instrText>-</w:instrText>
-      </w:r>
-      <w:r>
-        <w:rPr>
-          <w:rFonts w:ascii="Times New Roman" w:eastAsia="ＭＳ 明朝" w:hAnsi="Times New Roman" w:hint="eastAsia"/>
-          <w:lang w:val="fr-FR"/>
-        </w:rPr>
-        <w:instrText>真の地域理解に向けて</w:instrText>
-      </w:r>
-      <w:r>
-        <w:rPr>
-          <w:rFonts w:ascii="Times New Roman" w:eastAsia="ＭＳ 明朝" w:hAnsi="Times New Roman" w:hint="eastAsia"/>
-          <w:lang w:val="fr-FR"/>
-        </w:rPr>
-        <w:instrText>","volume":"1","author":[{"family":"</w:instrText>
-      </w:r>
-      <w:r>
-        <w:rPr>
-          <w:rFonts w:ascii="Times New Roman" w:eastAsia="ＭＳ 明朝" w:hAnsi="Times New Roman" w:hint="eastAsia"/>
-          <w:lang w:val="fr-FR"/>
-        </w:rPr>
-        <w:instrText>山田</w:instrText>
-      </w:r>
-      <w:r>
-        <w:rPr>
-          <w:rFonts w:ascii="Times New Roman" w:eastAsia="ＭＳ 明朝" w:hAnsi="Times New Roman" w:hint="eastAsia"/>
-          <w:lang w:val="fr-FR"/>
-        </w:rPr>
-        <w:instrText>","given":"</w:instrText>
-      </w:r>
-      <w:r>
-        <w:rPr>
-          <w:rFonts w:ascii="Times New Roman" w:eastAsia="ＭＳ 明朝" w:hAnsi="Times New Roman" w:hint="eastAsia"/>
-          <w:lang w:val="fr-FR"/>
-        </w:rPr>
-        <w:instrText>肖子</w:instrText>
-      </w:r>
-      <w:r>
-        <w:rPr>
-          <w:rFonts w:ascii="Times New Roman" w:eastAsia="ＭＳ 明朝" w:hAnsi="Times New Roman" w:hint="eastAsia"/>
-          <w:lang w:val="fr-FR"/>
-        </w:rPr>
-        <w:instrText>"}],"issued":{"date-parts":[["2010"]]},"citation-key":"yamada2010"}},{"id":5078,"uris":["http://zotero.org/users/2816249/items/Z9EABZEA"],"itemData":{"id":5078,"type":"article-journal","container-title":"</w:instrText>
-      </w:r>
-      <w:r>
-        <w:rPr>
-          <w:rFonts w:ascii="Times New Roman" w:eastAsia="ＭＳ 明朝" w:hAnsi="Times New Roman" w:hint="eastAsia"/>
-          <w:lang w:val="fr-FR"/>
-        </w:rPr>
-        <w:instrText>アフリカ教育研究</w:instrText>
-      </w:r>
-      <w:r>
-        <w:rPr>
-          <w:rFonts w:ascii="Times New Roman" w:eastAsia="ＭＳ 明朝" w:hAnsi="Times New Roman" w:hint="eastAsia"/>
-          <w:lang w:val="fr-FR"/>
-        </w:rPr>
-        <w:instrText>","ISSN":"2185-8268","journalAbbreviation":"</w:instrText>
-      </w:r>
-      <w:r>
-        <w:rPr>
-          <w:rFonts w:ascii="Times New Roman" w:eastAsia="ＭＳ 明朝" w:hAnsi="Times New Roman" w:hint="eastAsia"/>
-          <w:lang w:val="fr-FR"/>
-        </w:rPr>
-        <w:instrText>アフリカ教育研究</w:instrText>
-      </w:r>
-      <w:r>
-        <w:rPr>
-          <w:rFonts w:ascii="Times New Roman" w:eastAsia="ＭＳ 明朝" w:hAnsi="Times New Roman" w:hint="eastAsia"/>
-          <w:lang w:val="fr-FR"/>
-        </w:rPr>
-        <w:instrText>","language":"ja","note":"name-kana:</w:instrText>
-      </w:r>
-      <w:r>
-        <w:rPr>
-          <w:rFonts w:ascii="Times New Roman" w:eastAsia="ＭＳ 明朝" w:hAnsi="Times New Roman" w:hint="eastAsia"/>
-          <w:lang w:val="fr-FR"/>
-        </w:rPr>
-        <w:instrText>さわむら</w:instrText>
-      </w:r>
-      <w:r>
-        <w:rPr>
-          <w:rFonts w:ascii="Times New Roman" w:eastAsia="ＭＳ 明朝" w:hAnsi="Times New Roman" w:hint="eastAsia"/>
-          <w:lang w:val="fr-FR"/>
-        </w:rPr>
-        <w:instrText>","page":"24-40","title":"</w:instrText>
-      </w:r>
-      <w:r>
-        <w:rPr>
-          <w:rFonts w:ascii="Times New Roman" w:eastAsia="ＭＳ 明朝" w:hAnsi="Times New Roman" w:hint="eastAsia"/>
-          <w:lang w:val="fr-FR"/>
-        </w:rPr>
-        <w:instrText>ケニアの初等教育分野における</w:instrText>
-      </w:r>
-      <w:r>
-        <w:rPr>
-          <w:rFonts w:ascii="Times New Roman" w:eastAsia="ＭＳ 明朝" w:hAnsi="Times New Roman" w:hint="eastAsia"/>
-          <w:lang w:val="fr-FR"/>
-        </w:rPr>
-        <w:instrText xml:space="preserve">&lt; </w:instrText>
-      </w:r>
-      <w:r>
-        <w:rPr>
-          <w:rFonts w:ascii="Times New Roman" w:eastAsia="ＭＳ 明朝" w:hAnsi="Times New Roman" w:hint="eastAsia"/>
-          <w:lang w:val="fr-FR"/>
-        </w:rPr>
-        <w:instrText>マルチ・フィールドワーク</w:instrText>
-      </w:r>
-      <w:r>
-        <w:rPr>
-          <w:rFonts w:ascii="Times New Roman" w:eastAsia="ＭＳ 明朝" w:hAnsi="Times New Roman" w:hint="eastAsia"/>
-          <w:lang w:val="fr-FR"/>
-        </w:rPr>
-        <w:instrText xml:space="preserve">&gt; </w:instrText>
-      </w:r>
-      <w:r>
-        <w:rPr>
-          <w:rFonts w:ascii="Times New Roman" w:eastAsia="ＭＳ 明朝" w:hAnsi="Times New Roman" w:hint="eastAsia"/>
-          <w:lang w:val="fr-FR"/>
-        </w:rPr>
-        <w:instrText>の試み</w:instrText>
-      </w:r>
-      <w:r>
-        <w:rPr>
-          <w:rFonts w:ascii="Times New Roman" w:eastAsia="ＭＳ 明朝" w:hAnsi="Times New Roman" w:hint="eastAsia"/>
-          <w:lang w:val="fr-FR"/>
-        </w:rPr>
-        <w:instrText>―</w:instrText>
-      </w:r>
-      <w:r>
-        <w:rPr>
-          <w:rFonts w:ascii="Times New Roman" w:eastAsia="ＭＳ 明朝" w:hAnsi="Times New Roman" w:hint="eastAsia"/>
-          <w:lang w:val="fr-FR"/>
-        </w:rPr>
-        <w:instrText>アフリカにおける複眼的な子ども研究をめざして</w:instrText>
-      </w:r>
-      <w:r>
-        <w:rPr>
-          <w:rFonts w:ascii="Times New Roman" w:eastAsia="ＭＳ 明朝" w:hAnsi="Times New Roman" w:hint="eastAsia"/>
-          <w:lang w:val="fr-FR"/>
-        </w:rPr>
-        <w:instrText>―</w:instrText>
-      </w:r>
-      <w:r>
-        <w:rPr>
-          <w:rFonts w:ascii="Times New Roman" w:eastAsia="ＭＳ 明朝" w:hAnsi="Times New Roman" w:hint="eastAsia"/>
-          <w:lang w:val="fr-FR"/>
-        </w:rPr>
-        <w:instrText>","volume":"1","author":[{"family":"</w:instrText>
-      </w:r>
-      <w:r>
-        <w:rPr>
-          <w:rFonts w:ascii="Times New Roman" w:eastAsia="ＭＳ 明朝" w:hAnsi="Times New Roman" w:hint="eastAsia"/>
-          <w:lang w:val="fr-FR"/>
-        </w:rPr>
-        <w:instrText>澤村</w:instrText>
-      </w:r>
-      <w:r>
-        <w:rPr>
-          <w:rFonts w:ascii="Times New Roman" w:eastAsia="ＭＳ 明朝" w:hAnsi="Times New Roman" w:hint="eastAsia"/>
-          <w:lang w:val="fr-FR"/>
-        </w:rPr>
-        <w:instrText>","given":"</w:instrText>
-      </w:r>
-      <w:r>
-        <w:rPr>
-          <w:rFonts w:ascii="Times New Roman" w:eastAsia="ＭＳ 明朝" w:hAnsi="Times New Roman" w:hint="eastAsia"/>
-          <w:lang w:val="fr-FR"/>
-        </w:rPr>
-        <w:instrText>信英</w:instrText>
-      </w:r>
-      <w:r>
-        <w:rPr>
-          <w:rFonts w:ascii="Times New Roman" w:eastAsia="ＭＳ 明朝" w:hAnsi="Times New Roman" w:hint="eastAsia"/>
-          <w:lang w:val="fr-FR"/>
-        </w:rPr>
-        <w:instrText>"},{"family":"</w:instrText>
-      </w:r>
-      <w:r>
-        <w:rPr>
-          <w:rFonts w:ascii="Times New Roman" w:eastAsia="ＭＳ 明朝" w:hAnsi="Times New Roman" w:hint="eastAsia"/>
-          <w:lang w:val="fr-FR"/>
-        </w:rPr>
-        <w:instrText>伊藤</w:instrText>
-      </w:r>
-      <w:r>
-        <w:rPr>
-          <w:rFonts w:ascii="Times New Roman" w:eastAsia="ＭＳ 明朝" w:hAnsi="Times New Roman" w:hint="eastAsia"/>
-          <w:lang w:val="fr-FR"/>
-        </w:rPr>
-        <w:instrText>","given":"</w:instrText>
-      </w:r>
-      <w:r>
-        <w:rPr>
-          <w:rFonts w:ascii="Times New Roman" w:eastAsia="ＭＳ 明朝" w:hAnsi="Times New Roman" w:hint="eastAsia"/>
-          <w:lang w:val="fr-FR"/>
-        </w:rPr>
-        <w:instrText>瑞規</w:instrText>
-      </w:r>
-      <w:r>
-        <w:rPr>
-          <w:rFonts w:ascii="Times New Roman" w:eastAsia="ＭＳ 明朝" w:hAnsi="Times New Roman" w:hint="eastAsia"/>
-          <w:lang w:val="fr-FR"/>
-        </w:rPr>
-        <w:instrText>"},{"family":"</w:instrText>
-      </w:r>
-      <w:r>
-        <w:rPr>
-          <w:rFonts w:ascii="Times New Roman" w:eastAsia="ＭＳ 明朝" w:hAnsi="Times New Roman" w:hint="eastAsia"/>
-          <w:lang w:val="fr-FR"/>
-        </w:rPr>
-        <w:instrText>倍賞</w:instrText>
-      </w:r>
-      <w:r>
-        <w:rPr>
-          <w:rFonts w:ascii="Times New Roman" w:eastAsia="ＭＳ 明朝" w:hAnsi="Times New Roman" w:hint="eastAsia"/>
-          <w:lang w:val="fr-FR"/>
-        </w:rPr>
-        <w:instrText>","given":"</w:instrText>
-      </w:r>
-      <w:r>
-        <w:rPr>
-          <w:rFonts w:ascii="Times New Roman" w:eastAsia="ＭＳ 明朝" w:hAnsi="Times New Roman" w:hint="eastAsia"/>
-          <w:lang w:val="fr-FR"/>
-        </w:rPr>
-        <w:instrText>佑里</w:instrText>
-      </w:r>
-      <w:r>
-        <w:rPr>
-          <w:rFonts w:ascii="Times New Roman" w:eastAsia="ＭＳ 明朝" w:hAnsi="Times New Roman" w:hint="eastAsia"/>
-          <w:lang w:val="fr-FR"/>
-        </w:rPr>
-        <w:instrText>"},{"family":"</w:instrText>
-      </w:r>
-      <w:r>
-        <w:rPr>
-          <w:rFonts w:ascii="Times New Roman" w:eastAsia="ＭＳ 明朝" w:hAnsi="Times New Roman" w:hint="eastAsia"/>
-          <w:lang w:val="fr-FR"/>
-        </w:rPr>
-        <w:instrText>吉田</w:instrText>
-      </w:r>
-      <w:r>
-        <w:rPr>
-          <w:rFonts w:ascii="Times New Roman" w:eastAsia="ＭＳ 明朝" w:hAnsi="Times New Roman" w:hint="eastAsia"/>
-          <w:lang w:val="fr-FR"/>
-        </w:rPr>
-        <w:instrText>","given":"</w:instrText>
-      </w:r>
-      <w:r>
-        <w:rPr>
-          <w:rFonts w:ascii="Times New Roman" w:eastAsia="ＭＳ 明朝" w:hAnsi="Times New Roman" w:hint="eastAsia"/>
-          <w:lang w:val="fr-FR"/>
-        </w:rPr>
-        <w:instrText>孝之</w:instrText>
-      </w:r>
-      <w:r>
-        <w:rPr>
-          <w:rFonts w:ascii="Times New Roman" w:eastAsia="ＭＳ 明朝" w:hAnsi="Times New Roman" w:hint="eastAsia"/>
-          <w:lang w:val="fr-FR"/>
-        </w:rPr>
-        <w:instrText>"},{"family":"</w:instrText>
-      </w:r>
-      <w:r>
-        <w:rPr>
-          <w:rFonts w:ascii="Times New Roman" w:eastAsia="ＭＳ 明朝" w:hAnsi="Times New Roman" w:hint="eastAsia"/>
-          <w:lang w:val="fr-FR"/>
-        </w:rPr>
-        <w:instrText>稲垣</w:instrText>
-      </w:r>
-      <w:r>
-        <w:rPr>
-          <w:rFonts w:ascii="Times New Roman" w:eastAsia="ＭＳ 明朝" w:hAnsi="Times New Roman" w:hint="eastAsia"/>
-          <w:lang w:val="fr-FR"/>
-        </w:rPr>
-        <w:instrText>","given":"</w:instrText>
-      </w:r>
-      <w:r>
-        <w:rPr>
-          <w:rFonts w:ascii="Times New Roman" w:eastAsia="ＭＳ 明朝" w:hAnsi="Times New Roman" w:hint="eastAsia"/>
-          <w:lang w:val="fr-FR"/>
-        </w:rPr>
-        <w:instrText>陽平</w:instrText>
-      </w:r>
-      <w:r>
-        <w:rPr>
-          <w:rFonts w:ascii="Times New Roman" w:eastAsia="ＭＳ 明朝" w:hAnsi="Times New Roman" w:hint="eastAsia"/>
-          <w:lang w:val="fr-FR"/>
-        </w:rPr>
-        <w:instrText>"}],"issued":{"date-parts":[["2010"]]},"citation-key":"sawamura2010"}},{"id":5079,"uris":["http://zotero.org/users/2816249/items/R5RCA65E"],"itemData":{"id":5079,"type":"article-journal","container-title":"</w:instrText>
-      </w:r>
-      <w:r>
-        <w:rPr>
-          <w:rFonts w:ascii="Times New Roman" w:eastAsia="ＭＳ 明朝" w:hAnsi="Times New Roman" w:hint="eastAsia"/>
-          <w:lang w:val="fr-FR"/>
-        </w:rPr>
-        <w:instrText>アフリカ教育研究</w:instrText>
-      </w:r>
-      <w:r>
-        <w:rPr>
-          <w:rFonts w:ascii="Times New Roman" w:eastAsia="ＭＳ 明朝" w:hAnsi="Times New Roman" w:hint="eastAsia"/>
-          <w:lang w:val="fr-FR"/>
-        </w:rPr>
-        <w:instrText>","ISSN":"2185-8268","journalAbbreviation":"</w:instrText>
-      </w:r>
-      <w:r>
-        <w:rPr>
-          <w:rFonts w:ascii="Times New Roman" w:eastAsia="ＭＳ 明朝" w:hAnsi="Times New Roman" w:hint="eastAsia"/>
-          <w:lang w:val="fr-FR"/>
-        </w:rPr>
-        <w:instrText>アフリカ教育研究</w:instrText>
-      </w:r>
-      <w:r>
-        <w:rPr>
-          <w:rFonts w:ascii="Times New Roman" w:eastAsia="ＭＳ 明朝" w:hAnsi="Times New Roman" w:hint="eastAsia"/>
-          <w:lang w:val="fr-FR"/>
-        </w:rPr>
-        <w:instrText>","language":"ja","note":"name-kana:</w:instrText>
-      </w:r>
-      <w:r>
-        <w:rPr>
-          <w:rFonts w:ascii="Times New Roman" w:eastAsia="ＭＳ 明朝" w:hAnsi="Times New Roman" w:hint="eastAsia"/>
-          <w:lang w:val="fr-FR"/>
-        </w:rPr>
-        <w:instrText>さわむら</w:instrText>
-      </w:r>
-      <w:r>
-        <w:rPr>
-          <w:rFonts w:ascii="Times New Roman" w:eastAsia="ＭＳ 明朝" w:hAnsi="Times New Roman" w:hint="eastAsia"/>
-          <w:lang w:val="fr-FR"/>
-        </w:rPr>
-        <w:instrText>","page":"97-119","title":"</w:instrText>
-      </w:r>
-      <w:r>
-        <w:rPr>
-          <w:rFonts w:ascii="Times New Roman" w:eastAsia="ＭＳ 明朝" w:hAnsi="Times New Roman" w:hint="eastAsia"/>
-          <w:lang w:val="fr-FR"/>
-        </w:rPr>
-        <w:instrText>困難な状況にある子どもの教育</w:instrText>
-      </w:r>
-      <w:r>
-        <w:rPr>
-          <w:rFonts w:ascii="Times New Roman" w:eastAsia="ＭＳ 明朝" w:hAnsi="Times New Roman" w:hint="eastAsia"/>
-          <w:lang w:val="fr-FR"/>
-        </w:rPr>
-        <w:instrText>","volume":"5","author":[{"family":"</w:instrText>
-      </w:r>
-      <w:r>
-        <w:rPr>
-          <w:rFonts w:ascii="Times New Roman" w:eastAsia="ＭＳ 明朝" w:hAnsi="Times New Roman" w:hint="eastAsia"/>
-          <w:lang w:val="fr-FR"/>
-        </w:rPr>
-        <w:instrText>澤村</w:instrText>
-      </w:r>
-      <w:r>
-        <w:rPr>
-          <w:rFonts w:ascii="Times New Roman" w:eastAsia="ＭＳ 明朝" w:hAnsi="Times New Roman" w:hint="eastAsia"/>
-          <w:lang w:val="fr-FR"/>
-        </w:rPr>
-        <w:instrText>","given":"</w:instrText>
-      </w:r>
-      <w:r>
-        <w:rPr>
-          <w:rFonts w:ascii="Times New Roman" w:eastAsia="ＭＳ 明朝" w:hAnsi="Times New Roman" w:hint="eastAsia"/>
-          <w:lang w:val="fr-FR"/>
-        </w:rPr>
-        <w:instrText>信英</w:instrText>
-      </w:r>
-      <w:r>
-        <w:rPr>
-          <w:rFonts w:ascii="Times New Roman" w:eastAsia="ＭＳ 明朝" w:hAnsi="Times New Roman" w:hint="eastAsia"/>
-          <w:lang w:val="fr-FR"/>
-        </w:rPr>
-        <w:instrText>"},{"family":"</w:instrText>
-      </w:r>
-      <w:r>
-        <w:rPr>
-          <w:rFonts w:ascii="Times New Roman" w:eastAsia="ＭＳ 明朝" w:hAnsi="Times New Roman" w:hint="eastAsia"/>
-          <w:lang w:val="fr-FR"/>
-        </w:rPr>
-        <w:instrText>黒田</w:instrText>
-      </w:r>
-      <w:r>
-        <w:rPr>
-          <w:rFonts w:ascii="Times New Roman" w:eastAsia="ＭＳ 明朝" w:hAnsi="Times New Roman" w:hint="eastAsia"/>
-          <w:lang w:val="fr-FR"/>
-        </w:rPr>
-        <w:instrText>","given":"</w:instrText>
-      </w:r>
-      <w:r>
-        <w:rPr>
-          <w:rFonts w:ascii="Times New Roman" w:eastAsia="ＭＳ 明朝" w:hAnsi="Times New Roman" w:hint="eastAsia"/>
-          <w:lang w:val="fr-FR"/>
-        </w:rPr>
-        <w:instrText>一雄</w:instrText>
-      </w:r>
-      <w:r>
-        <w:rPr>
-          <w:rFonts w:ascii="Times New Roman" w:eastAsia="ＭＳ 明朝" w:hAnsi="Times New Roman" w:hint="eastAsia"/>
-          <w:lang w:val="fr-FR"/>
-        </w:rPr>
-        <w:instrText>"},{"family":"</w:instrText>
-      </w:r>
-      <w:r>
-        <w:rPr>
-          <w:rFonts w:ascii="Times New Roman" w:eastAsia="ＭＳ 明朝" w:hAnsi="Times New Roman" w:hint="eastAsia"/>
-          <w:lang w:val="fr-FR"/>
-        </w:rPr>
-        <w:instrText>日下部</w:instrText>
-      </w:r>
-      <w:r>
-        <w:rPr>
-          <w:rFonts w:ascii="Times New Roman" w:eastAsia="ＭＳ 明朝" w:hAnsi="Times New Roman" w:hint="eastAsia"/>
-          <w:lang w:val="fr-FR"/>
-        </w:rPr>
-        <w:instrText>","given":"</w:instrText>
-      </w:r>
-      <w:r>
-        <w:rPr>
-          <w:rFonts w:ascii="Times New Roman" w:eastAsia="ＭＳ 明朝" w:hAnsi="Times New Roman" w:hint="eastAsia"/>
-          <w:lang w:val="fr-FR"/>
-        </w:rPr>
-        <w:instrText>光</w:instrText>
-      </w:r>
-      <w:r>
-        <w:rPr>
-          <w:rFonts w:ascii="Times New Roman" w:eastAsia="ＭＳ 明朝" w:hAnsi="Times New Roman" w:hint="eastAsia"/>
-          <w:lang w:val="fr-FR"/>
-        </w:rPr>
-        <w:instrText>"},{"family":"</w:instrText>
-      </w:r>
-      <w:r>
-        <w:rPr>
-          <w:rFonts w:ascii="Times New Roman" w:eastAsia="ＭＳ 明朝" w:hAnsi="Times New Roman" w:hint="eastAsia"/>
-          <w:lang w:val="fr-FR"/>
-        </w:rPr>
-        <w:instrText>山本</w:instrText>
-      </w:r>
-      <w:r>
-        <w:rPr>
-          <w:rFonts w:ascii="Times New Roman" w:eastAsia="ＭＳ 明朝" w:hAnsi="Times New Roman" w:hint="eastAsia"/>
-          <w:lang w:val="fr-FR"/>
-        </w:rPr>
-        <w:instrText>","given":"</w:instrText>
-      </w:r>
-      <w:r>
-        <w:rPr>
-          <w:rFonts w:ascii="Times New Roman" w:eastAsia="ＭＳ 明朝" w:hAnsi="Times New Roman" w:hint="eastAsia"/>
-          <w:lang w:val="fr-FR"/>
-        </w:rPr>
-        <w:instrText>香</w:instrText>
-      </w:r>
-      <w:r>
-        <w:rPr>
-          <w:rFonts w:ascii="Times New Roman" w:eastAsia="ＭＳ 明朝" w:hAnsi="Times New Roman" w:hint="eastAsia"/>
-          <w:lang w:val="fr-FR"/>
-        </w:rPr>
-        <w:instrText>"},{"family":"</w:instrText>
-      </w:r>
-      <w:r>
-        <w:rPr>
-          <w:rFonts w:ascii="Times New Roman" w:eastAsia="ＭＳ 明朝" w:hAnsi="Times New Roman" w:hint="eastAsia"/>
-          <w:lang w:val="fr-FR"/>
-        </w:rPr>
-        <w:instrText>森下</w:instrText>
-      </w:r>
-      <w:r>
-        <w:rPr>
-          <w:rFonts w:ascii="Times New Roman" w:eastAsia="ＭＳ 明朝" w:hAnsi="Times New Roman" w:hint="eastAsia"/>
-          <w:lang w:val="fr-FR"/>
-        </w:rPr>
-        <w:instrText>","given":"</w:instrText>
-      </w:r>
-      <w:r>
-        <w:rPr>
-          <w:rFonts w:ascii="Times New Roman" w:eastAsia="ＭＳ 明朝" w:hAnsi="Times New Roman" w:hint="eastAsia"/>
-          <w:lang w:val="fr-FR"/>
-        </w:rPr>
         <w:instrText>稔</w:instrText>
       </w:r>
       <w:r>
@@ -1209,7 +1160,6 @@
         <w:rPr>
           <w:rFonts w:ascii="Times New Roman" w:hAnsi="Times New Roman" w:cs="Times New Roman"/>
           <w:szCs w:val="24"/>
-          <w:lang w:val="fr-FR"/>
         </w:rPr>
         <w:t xml:space="preserve"> (</w:t>
       </w:r>
@@ -1224,7 +1174,6 @@
         <w:rPr>
           <w:rFonts w:ascii="Times New Roman" w:hAnsi="Times New Roman" w:cs="Times New Roman"/>
           <w:szCs w:val="24"/>
-          <w:lang w:val="fr-FR"/>
         </w:rPr>
         <w:t xml:space="preserve"> 2005; </w:t>
       </w:r>
@@ -1239,7 +1188,6 @@
         <w:rPr>
           <w:rFonts w:ascii="Times New Roman" w:hAnsi="Times New Roman" w:cs="Times New Roman"/>
           <w:szCs w:val="24"/>
-          <w:lang w:val="fr-FR"/>
         </w:rPr>
         <w:t xml:space="preserve"> 2008; </w:t>
       </w:r>
@@ -1254,7 +1202,6 @@
         <w:rPr>
           <w:rFonts w:ascii="Times New Roman" w:hAnsi="Times New Roman" w:cs="Times New Roman"/>
           <w:szCs w:val="24"/>
-          <w:lang w:val="fr-FR"/>
         </w:rPr>
         <w:t xml:space="preserve"> 2008; </w:t>
       </w:r>
@@ -1269,7 +1216,6 @@
         <w:rPr>
           <w:rFonts w:ascii="Times New Roman" w:hAnsi="Times New Roman" w:cs="Times New Roman"/>
           <w:szCs w:val="24"/>
-          <w:lang w:val="fr-FR"/>
         </w:rPr>
         <w:t xml:space="preserve"> 2009; 2010; </w:t>
       </w:r>
@@ -1284,7 +1230,6 @@
         <w:rPr>
           <w:rFonts w:ascii="Times New Roman" w:hAnsi="Times New Roman" w:cs="Times New Roman"/>
           <w:szCs w:val="24"/>
-          <w:lang w:val="fr-FR"/>
         </w:rPr>
         <w:t xml:space="preserve"> 2010; 2014)</w:t>
       </w:r>
@@ -1323,83 +1268,63 @@
       </w:r>
       <w:r>
         <w:rPr>
-          <w:lang w:val="fr-FR"/>
-        </w:rPr>
-        <w:t xml:space="preserve"> </w:t>
-      </w:r>
-      <w:r>
-        <w:rPr>
-          <w:lang w:val="fr-FR"/>
-        </w:rPr>
-        <w:t xml:space="preserve">(King 2000; </w:t>
+          <w:rFonts w:ascii="Calibri" w:hAnsi="Calibri" w:cs="Calibri"/>
+        </w:rPr>
+        <w:t xml:space="preserve"> (King 2000; Kitamura 2007; </w:t>
       </w:r>
       <w:proofErr w:type="spellStart"/>
       <w:r>
         <w:rPr>
-          <w:lang w:val="fr-FR"/>
-        </w:rPr>
-        <w:t>Kitamura</w:t>
+          <w:rFonts w:ascii="Calibri" w:hAnsi="Calibri" w:cs="Calibri"/>
+        </w:rPr>
+        <w:t>Sakaue</w:t>
       </w:r>
       <w:proofErr w:type="spellEnd"/>
       <w:r>
         <w:rPr>
-          <w:lang w:val="fr-FR"/>
-        </w:rPr>
-        <w:t xml:space="preserve"> 2007; </w:t>
+          <w:rFonts w:ascii="Calibri" w:hAnsi="Calibri" w:cs="Calibri"/>
+        </w:rPr>
+        <w:t xml:space="preserve"> et al. 2021; </w:t>
       </w:r>
       <w:proofErr w:type="spellStart"/>
       <w:r>
         <w:rPr>
-          <w:lang w:val="fr-FR"/>
-        </w:rPr>
-        <w:t>Sakaue</w:t>
+          <w:rFonts w:ascii="Calibri" w:hAnsi="Calibri" w:cs="Calibri"/>
+        </w:rPr>
+        <w:t>Sifuna</w:t>
       </w:r>
       <w:proofErr w:type="spellEnd"/>
       <w:r>
         <w:rPr>
-          <w:lang w:val="fr-FR"/>
-        </w:rPr>
-        <w:t xml:space="preserve"> et al. 2021; </w:t>
+          <w:rFonts w:ascii="Calibri" w:hAnsi="Calibri" w:cs="Calibri"/>
+        </w:rPr>
+        <w:t xml:space="preserve"> &amp; </w:t>
       </w:r>
       <w:proofErr w:type="spellStart"/>
       <w:r>
         <w:rPr>
-          <w:lang w:val="fr-FR"/>
+          <w:rFonts w:ascii="Calibri" w:hAnsi="Calibri" w:cs="Calibri"/>
+        </w:rPr>
+        <w:t>Sawamura</w:t>
+      </w:r>
+      <w:proofErr w:type="spellEnd"/>
+      <w:r>
+        <w:rPr>
+          <w:rFonts w:ascii="Calibri" w:hAnsi="Calibri" w:cs="Calibri"/>
+        </w:rPr>
+        <w:t xml:space="preserve"> 2010; </w:t>
+      </w:r>
+      <w:proofErr w:type="spellStart"/>
+      <w:r>
+        <w:rPr>
+          <w:rFonts w:ascii="Calibri" w:hAnsi="Calibri" w:cs="Calibri"/>
         </w:rPr>
         <w:t>Sifuna</w:t>
       </w:r>
       <w:proofErr w:type="spellEnd"/>
       <w:r>
         <w:rPr>
-          <w:lang w:val="fr-FR"/>
-        </w:rPr>
-        <w:t xml:space="preserve"> &amp; </w:t>
-      </w:r>
-      <w:proofErr w:type="spellStart"/>
-      <w:r>
-        <w:rPr>
-          <w:lang w:val="fr-FR"/>
-        </w:rPr>
-        <w:t>Sawamura</w:t>
-      </w:r>
-      <w:proofErr w:type="spellEnd"/>
-      <w:r>
-        <w:rPr>
-          <w:lang w:val="fr-FR"/>
-        </w:rPr>
-        <w:t xml:space="preserve"> 2010; </w:t>
-      </w:r>
-      <w:proofErr w:type="spellStart"/>
-      <w:r>
-        <w:rPr>
-          <w:lang w:val="fr-FR"/>
-        </w:rPr>
-        <w:t>Sifuna</w:t>
-      </w:r>
-      <w:proofErr w:type="spellEnd"/>
-      <w:r>
-        <w:rPr>
-          <w:lang w:val="fr-FR"/>
+          <w:rFonts w:ascii="Calibri" w:hAnsi="Calibri" w:cs="Calibri"/>
         </w:rPr>
         <w:t xml:space="preserve"> et al. 2015)</w:t>
       </w:r>
@@ -1613,7 +1538,6 @@
       <w:r>
         <w:rPr>
           <w:rFonts w:ascii="Calibri" w:hAnsi="Calibri" w:cs="Calibri"/>
-          <w:lang w:val="fr-FR"/>
         </w:rPr>
         <w:t xml:space="preserve"> (2005)</w:t>
       </w:r>
@@ -1660,6 +1584,7 @@
       <w:r>
         <w:rPr>
           <w:rFonts w:ascii="Times New Roman" w:eastAsia="ＭＳ 明朝" w:hAnsi="Times New Roman" w:hint="eastAsia"/>
+          <w:lang w:val="fr-FR"/>
         </w:rPr>
         <w:instrText>吉田</w:instrText>
       </w:r>
@@ -1673,6 +1598,7 @@
       <w:r>
         <w:rPr>
           <w:rFonts w:ascii="Times New Roman" w:eastAsia="ＭＳ 明朝" w:hAnsi="Times New Roman" w:hint="eastAsia"/>
+          <w:lang w:val="fr-FR"/>
         </w:rPr>
         <w:instrText>小澤ほか</w:instrText>
       </w:r>
@@ -1686,6 +1612,7 @@
       <w:r>
         <w:rPr>
           <w:rFonts w:ascii="Times New Roman" w:eastAsia="ＭＳ 明朝" w:hAnsi="Times New Roman" w:hint="eastAsia"/>
+          <w:lang w:val="fr-FR"/>
         </w:rPr>
         <w:instrText>小川・西村</w:instrText>
       </w:r>
@@ -1699,8 +1626,352 @@
       <w:r>
         <w:rPr>
           <w:rFonts w:ascii="Times New Roman" w:eastAsia="ＭＳ 明朝" w:hAnsi="Times New Roman" w:hint="eastAsia"/>
-        </w:rPr>
-        <w:instrText>国際教育開発論</w:instrText>
+          <w:lang w:val="fr-FR"/>
+        </w:rPr>
+        <w:instrText>国際教育開発論―理論と実践</w:instrText>
+      </w:r>
+      <w:r>
+        <w:rPr>
+          <w:rFonts w:ascii="Times New Roman" w:eastAsia="ＭＳ 明朝" w:hAnsi="Times New Roman" w:hint="eastAsia"/>
+          <w:lang w:val="fr-FR"/>
+        </w:rPr>
+        <w:instrText>","language":"ja","note":"name-kana:</w:instrText>
+      </w:r>
+      <w:r>
+        <w:rPr>
+          <w:rFonts w:ascii="Times New Roman" w:eastAsia="ＭＳ 明朝" w:hAnsi="Times New Roman" w:hint="eastAsia"/>
+          <w:lang w:val="fr-FR"/>
+        </w:rPr>
+        <w:instrText>よしだ</w:instrText>
+      </w:r>
+      <w:r>
+        <w:rPr>
+          <w:rFonts w:ascii="Times New Roman" w:eastAsia="ＭＳ 明朝" w:hAnsi="Times New Roman" w:hint="eastAsia"/>
+          <w:lang w:val="fr-FR"/>
+        </w:rPr>
+        <w:instrText>","page":"121-140","publisher":"</w:instrText>
+      </w:r>
+      <w:r>
+        <w:rPr>
+          <w:rFonts w:ascii="Times New Roman" w:eastAsia="ＭＳ 明朝" w:hAnsi="Times New Roman" w:hint="eastAsia"/>
+          <w:lang w:val="fr-FR"/>
+        </w:rPr>
+        <w:instrText>有斐閣</w:instrText>
+      </w:r>
+      <w:r>
+        <w:rPr>
+          <w:rFonts w:ascii="Times New Roman" w:eastAsia="ＭＳ 明朝" w:hAnsi="Times New Roman" w:hint="eastAsia"/>
+          <w:lang w:val="fr-FR"/>
+        </w:rPr>
+        <w:instrText>","title":"</w:instrText>
+      </w:r>
+      <w:r>
+        <w:rPr>
+          <w:rFonts w:ascii="Times New Roman" w:eastAsia="ＭＳ 明朝" w:hAnsi="Times New Roman" w:hint="eastAsia"/>
+          <w:lang w:val="fr-FR"/>
+        </w:rPr>
+        <w:instrText>高等教育</w:instrText>
+      </w:r>
+      <w:r>
+        <w:rPr>
+          <w:rFonts w:ascii="Times New Roman" w:eastAsia="ＭＳ 明朝" w:hAnsi="Times New Roman" w:hint="eastAsia"/>
+          <w:lang w:val="fr-FR"/>
+        </w:rPr>
+        <w:instrText>","author":[{"family":"</w:instrText>
+      </w:r>
+      <w:r>
+        <w:rPr>
+          <w:rFonts w:ascii="Times New Roman" w:eastAsia="ＭＳ 明朝" w:hAnsi="Times New Roman" w:hint="eastAsia"/>
+          <w:lang w:val="fr-FR"/>
+        </w:rPr>
+        <w:instrText>吉田</w:instrText>
+      </w:r>
+      <w:r>
+        <w:rPr>
+          <w:rFonts w:ascii="Times New Roman" w:eastAsia="ＭＳ 明朝" w:hAnsi="Times New Roman" w:hint="eastAsia"/>
+          <w:lang w:val="fr-FR"/>
+        </w:rPr>
+        <w:instrText>","given":"</w:instrText>
+      </w:r>
+      <w:r>
+        <w:rPr>
+          <w:rFonts w:ascii="Times New Roman" w:eastAsia="ＭＳ 明朝" w:hAnsi="Times New Roman" w:hint="eastAsia"/>
+          <w:lang w:val="fr-FR"/>
+        </w:rPr>
+        <w:instrText>和浩</w:instrText>
+      </w:r>
+      <w:r>
+        <w:rPr>
+          <w:rFonts w:ascii="Times New Roman" w:eastAsia="ＭＳ 明朝" w:hAnsi="Times New Roman" w:hint="eastAsia"/>
+          <w:lang w:val="fr-FR"/>
+        </w:rPr>
+        <w:instrText>"}],"editor":[{"family":"</w:instrText>
+      </w:r>
+      <w:r>
+        <w:rPr>
+          <w:rFonts w:ascii="Times New Roman" w:eastAsia="ＭＳ 明朝" w:hAnsi="Times New Roman" w:hint="eastAsia"/>
+          <w:lang w:val="fr-FR"/>
+        </w:rPr>
+        <w:instrText>黒田</w:instrText>
+      </w:r>
+      <w:r>
+        <w:rPr>
+          <w:rFonts w:ascii="Times New Roman" w:eastAsia="ＭＳ 明朝" w:hAnsi="Times New Roman" w:hint="eastAsia"/>
+          <w:lang w:val="fr-FR"/>
+        </w:rPr>
+        <w:instrText>","given":"</w:instrText>
+      </w:r>
+      <w:r>
+        <w:rPr>
+          <w:rFonts w:ascii="Times New Roman" w:eastAsia="ＭＳ 明朝" w:hAnsi="Times New Roman" w:hint="eastAsia"/>
+          <w:lang w:val="fr-FR"/>
+        </w:rPr>
+        <w:instrText>一雄</w:instrText>
+      </w:r>
+      <w:r>
+        <w:rPr>
+          <w:rFonts w:ascii="Times New Roman" w:eastAsia="ＭＳ 明朝" w:hAnsi="Times New Roman" w:hint="eastAsia"/>
+          <w:lang w:val="fr-FR"/>
+        </w:rPr>
+        <w:instrText>"},{"family":"</w:instrText>
+      </w:r>
+      <w:r>
+        <w:rPr>
+          <w:rFonts w:ascii="Times New Roman" w:eastAsia="ＭＳ 明朝" w:hAnsi="Times New Roman" w:hint="eastAsia"/>
+          <w:lang w:val="fr-FR"/>
+        </w:rPr>
+        <w:instrText>横関</w:instrText>
+      </w:r>
+      <w:r>
+        <w:rPr>
+          <w:rFonts w:ascii="Times New Roman" w:eastAsia="ＭＳ 明朝" w:hAnsi="Times New Roman" w:hint="eastAsia"/>
+          <w:lang w:val="fr-FR"/>
+        </w:rPr>
+        <w:instrText>","given":"</w:instrText>
+      </w:r>
+      <w:r>
+        <w:rPr>
+          <w:rFonts w:ascii="Times New Roman" w:eastAsia="ＭＳ 明朝" w:hAnsi="Times New Roman" w:hint="eastAsia"/>
+          <w:lang w:val="fr-FR"/>
+        </w:rPr>
+        <w:instrText>祐見子</w:instrText>
+      </w:r>
+      <w:r>
+        <w:rPr>
+          <w:rFonts w:ascii="Times New Roman" w:eastAsia="ＭＳ 明朝" w:hAnsi="Times New Roman" w:hint="eastAsia"/>
+          <w:lang w:val="fr-FR"/>
+        </w:rPr>
+        <w:instrText>"}],"issued":{"date-parts":[["2005"]]},"citation-key":"yoshida2005"}},{"id":5085,"uris":["http://zotero.org/users/2816249/items/S2DBAPQI"],"itemData":{"id":5085,"type":"article-journal","container-title":"</w:instrText>
+      </w:r>
+      <w:r>
+        <w:rPr>
+          <w:rFonts w:ascii="Times New Roman" w:eastAsia="ＭＳ 明朝" w:hAnsi="Times New Roman" w:hint="eastAsia"/>
+          <w:lang w:val="fr-FR"/>
+        </w:rPr>
+        <w:instrText>国際教育協力研究</w:instrText>
+      </w:r>
+      <w:r>
+        <w:rPr>
+          <w:rFonts w:ascii="Times New Roman" w:eastAsia="ＭＳ 明朝" w:hAnsi="Times New Roman" w:hint="eastAsia"/>
+          <w:lang w:val="fr-FR"/>
+        </w:rPr>
+        <w:instrText>","issue":"3","language":"ja","note":"name-kana:</w:instrText>
+      </w:r>
+      <w:r>
+        <w:rPr>
+          <w:rFonts w:ascii="Times New Roman" w:eastAsia="ＭＳ 明朝" w:hAnsi="Times New Roman" w:hint="eastAsia"/>
+          <w:lang w:val="fr-FR"/>
+        </w:rPr>
+        <w:instrText>おざわ</w:instrText>
+      </w:r>
+      <w:r>
+        <w:rPr>
+          <w:rFonts w:ascii="Times New Roman" w:eastAsia="ＭＳ 明朝" w:hAnsi="Times New Roman" w:hint="eastAsia"/>
+          <w:lang w:val="fr-FR"/>
+        </w:rPr>
+        <w:instrText>","page":"11-16","title":"</w:instrText>
+      </w:r>
+      <w:r>
+        <w:rPr>
+          <w:rFonts w:ascii="Times New Roman" w:eastAsia="ＭＳ 明朝" w:hAnsi="Times New Roman" w:hint="eastAsia"/>
+          <w:lang w:val="fr-FR"/>
+        </w:rPr>
+        <w:instrText>アフリカの大学による基礎教育開発に資する自立的研究への支援</w:instrText>
+      </w:r>
+      <w:r>
+        <w:rPr>
+          <w:rFonts w:ascii="Times New Roman" w:eastAsia="ＭＳ 明朝" w:hAnsi="Times New Roman" w:hint="eastAsia"/>
+          <w:lang w:val="fr-FR"/>
+        </w:rPr>
+        <w:instrText xml:space="preserve"> : </w:instrText>
+      </w:r>
+      <w:r>
+        <w:rPr>
+          <w:rFonts w:ascii="Times New Roman" w:eastAsia="ＭＳ 明朝" w:hAnsi="Times New Roman" w:hint="eastAsia"/>
+          <w:lang w:val="fr-FR"/>
+        </w:rPr>
+        <w:instrText>ウガンダにおける事例</w:instrText>
+      </w:r>
+      <w:r>
+        <w:rPr>
+          <w:rFonts w:ascii="Times New Roman" w:eastAsia="ＭＳ 明朝" w:hAnsi="Times New Roman" w:hint="eastAsia"/>
+          <w:lang w:val="fr-FR"/>
+        </w:rPr>
+        <w:instrText>","author":[{"family":"</w:instrText>
+      </w:r>
+      <w:r>
+        <w:rPr>
+          <w:rFonts w:ascii="Times New Roman" w:eastAsia="ＭＳ 明朝" w:hAnsi="Times New Roman" w:hint="eastAsia"/>
+          <w:lang w:val="fr-FR"/>
+        </w:rPr>
+        <w:instrText>小澤</w:instrText>
+      </w:r>
+      <w:r>
+        <w:rPr>
+          <w:rFonts w:ascii="Times New Roman" w:eastAsia="ＭＳ 明朝" w:hAnsi="Times New Roman" w:hint="eastAsia"/>
+          <w:lang w:val="fr-FR"/>
+        </w:rPr>
+        <w:instrText>","given":"</w:instrText>
+      </w:r>
+      <w:r>
+        <w:rPr>
+          <w:rFonts w:ascii="Times New Roman" w:eastAsia="ＭＳ 明朝" w:hAnsi="Times New Roman" w:hint="eastAsia"/>
+          <w:lang w:val="fr-FR"/>
+        </w:rPr>
+        <w:instrText>大成</w:instrText>
+      </w:r>
+      <w:r>
+        <w:rPr>
+          <w:rFonts w:ascii="Times New Roman" w:eastAsia="ＭＳ 明朝" w:hAnsi="Times New Roman" w:hint="eastAsia"/>
+          <w:lang w:val="fr-FR"/>
+        </w:rPr>
+        <w:instrText>"},{"family":"</w:instrText>
+      </w:r>
+      <w:r>
+        <w:rPr>
+          <w:rFonts w:ascii="Times New Roman" w:eastAsia="ＭＳ 明朝" w:hAnsi="Times New Roman" w:hint="eastAsia"/>
+          <w:lang w:val="fr-FR"/>
+        </w:rPr>
+        <w:instrText>小野</w:instrText>
+      </w:r>
+      <w:r>
+        <w:rPr>
+          <w:rFonts w:ascii="Times New Roman" w:eastAsia="ＭＳ 明朝" w:hAnsi="Times New Roman" w:hint="eastAsia"/>
+          <w:lang w:val="fr-FR"/>
+        </w:rPr>
+        <w:instrText>","given":"</w:instrText>
+      </w:r>
+      <w:r>
+        <w:rPr>
+          <w:rFonts w:ascii="Times New Roman" w:eastAsia="ＭＳ 明朝" w:hAnsi="Times New Roman" w:hint="eastAsia"/>
+          <w:lang w:val="fr-FR"/>
+        </w:rPr>
+        <w:instrText>由美子</w:instrText>
+      </w:r>
+      <w:r>
+        <w:rPr>
+          <w:rFonts w:ascii="Times New Roman" w:eastAsia="ＭＳ 明朝" w:hAnsi="Times New Roman" w:hint="eastAsia"/>
+          <w:lang w:val="fr-FR"/>
+        </w:rPr>
+        <w:instrText>"},{"family":"</w:instrText>
+      </w:r>
+      <w:r>
+        <w:rPr>
+          <w:rFonts w:ascii="Times New Roman" w:eastAsia="ＭＳ 明朝" w:hAnsi="Times New Roman" w:hint="eastAsia"/>
+          <w:lang w:val="fr-FR"/>
+        </w:rPr>
+        <w:instrText>近森</w:instrText>
+      </w:r>
+      <w:r>
+        <w:rPr>
+          <w:rFonts w:ascii="Times New Roman" w:eastAsia="ＭＳ 明朝" w:hAnsi="Times New Roman" w:hint="eastAsia"/>
+          <w:lang w:val="fr-FR"/>
+        </w:rPr>
+        <w:instrText>","given":"</w:instrText>
+      </w:r>
+      <w:r>
+        <w:rPr>
+          <w:rFonts w:ascii="Times New Roman" w:eastAsia="ＭＳ 明朝" w:hAnsi="Times New Roman" w:hint="eastAsia"/>
+          <w:lang w:val="fr-FR"/>
+        </w:rPr>
+        <w:instrText>憲助</w:instrText>
+      </w:r>
+      <w:r>
+        <w:rPr>
+          <w:rFonts w:ascii="Times New Roman" w:eastAsia="ＭＳ 明朝" w:hAnsi="Times New Roman" w:hint="eastAsia"/>
+          <w:lang w:val="fr-FR"/>
+        </w:rPr>
+        <w:instrText>"},{"family":"</w:instrText>
+      </w:r>
+      <w:r>
+        <w:rPr>
+          <w:rFonts w:ascii="Times New Roman" w:eastAsia="ＭＳ 明朝" w:hAnsi="Times New Roman" w:hint="eastAsia"/>
+          <w:lang w:val="fr-FR"/>
+        </w:rPr>
+        <w:instrText>喜多</w:instrText>
+      </w:r>
+      <w:r>
+        <w:rPr>
+          <w:rFonts w:ascii="Times New Roman" w:eastAsia="ＭＳ 明朝" w:hAnsi="Times New Roman" w:hint="eastAsia"/>
+          <w:lang w:val="fr-FR"/>
+        </w:rPr>
+        <w:instrText>","given":"</w:instrText>
+      </w:r>
+      <w:r>
+        <w:rPr>
+          <w:rFonts w:ascii="Times New Roman" w:eastAsia="ＭＳ 明朝" w:hAnsi="Times New Roman" w:hint="eastAsia"/>
+          <w:lang w:val="fr-FR"/>
+        </w:rPr>
+        <w:instrText>雅一</w:instrText>
+      </w:r>
+      <w:r>
+        <w:rPr>
+          <w:rFonts w:ascii="Times New Roman" w:eastAsia="ＭＳ 明朝" w:hAnsi="Times New Roman" w:hint="eastAsia"/>
+          <w:lang w:val="fr-FR"/>
+        </w:rPr>
+        <w:instrText>"}],"issued":{"date-parts":[["2008"]]},"citation-key":"ozawa2008"}},{"id":5081,"uris":["http://zotero.org/users/2816249/items/94VENHQ6"],"itemData":{"id":5081,"type":"book","language":"ja","note":"name-kana:</w:instrText>
+      </w:r>
+      <w:r>
+        <w:rPr>
+          <w:rFonts w:ascii="Times New Roman" w:eastAsia="ＭＳ 明朝" w:hAnsi="Times New Roman" w:hint="eastAsia"/>
+          <w:lang w:val="fr-FR"/>
+        </w:rPr>
+        <w:instrText>おがわ</w:instrText>
+      </w:r>
+      <w:r>
+        <w:rPr>
+          <w:rFonts w:ascii="Times New Roman" w:eastAsia="ＭＳ 明朝" w:hAnsi="Times New Roman" w:hint="eastAsia"/>
+          <w:lang w:val="fr-FR"/>
+        </w:rPr>
+        <w:instrText>","publisher":"</w:instrText>
+      </w:r>
+      <w:r>
+        <w:rPr>
+          <w:rFonts w:ascii="Times New Roman" w:eastAsia="ＭＳ 明朝" w:hAnsi="Times New Roman" w:hint="eastAsia"/>
+          <w:lang w:val="fr-FR"/>
+        </w:rPr>
+        <w:instrText>学文社</w:instrText>
+      </w:r>
+      <w:r>
+        <w:rPr>
+          <w:rFonts w:ascii="Times New Roman" w:eastAsia="ＭＳ 明朝" w:hAnsi="Times New Roman" w:hint="eastAsia"/>
+          <w:lang w:val="fr-FR"/>
+        </w:rPr>
+        <w:instrText>","title":"</w:instrText>
+      </w:r>
+      <w:r>
+        <w:rPr>
+          <w:rFonts w:ascii="Times New Roman" w:eastAsia="ＭＳ 明朝" w:hAnsi="Times New Roman" w:hint="eastAsia"/>
+          <w:lang w:val="fr-FR"/>
+        </w:rPr>
+        <w:instrText>途上国における基礎教育支援―国際的潮流と日本の援助</w:instrText>
+      </w:r>
+      <w:r>
+        <w:rPr>
+          <w:rFonts w:ascii="Times New Roman" w:eastAsia="ＭＳ 明朝" w:hAnsi="Times New Roman" w:hint="eastAsia"/>
+          <w:lang w:val="fr-FR"/>
+        </w:rPr>
+        <w:instrText xml:space="preserve"> </w:instrText>
       </w:r>
       <w:r>
         <w:rPr>
@@ -1712,60 +1983,16 @@
       <w:r>
         <w:rPr>
           <w:rFonts w:ascii="Times New Roman" w:eastAsia="ＭＳ 明朝" w:hAnsi="Times New Roman" w:hint="eastAsia"/>
-        </w:rPr>
-        <w:instrText>理論と実践</w:instrText>
-      </w:r>
-      <w:r>
-        <w:rPr>
-          <w:rFonts w:ascii="Times New Roman" w:eastAsia="ＭＳ 明朝" w:hAnsi="Times New Roman" w:hint="eastAsia"/>
-          <w:lang w:val="fr-FR"/>
-        </w:rPr>
-        <w:instrText>","language":"ja","note":"name-kana:</w:instrText>
-      </w:r>
-      <w:r>
-        <w:rPr>
-          <w:rFonts w:ascii="Times New Roman" w:eastAsia="ＭＳ 明朝" w:hAnsi="Times New Roman" w:hint="eastAsia"/>
-        </w:rPr>
-        <w:instrText>よしだ</w:instrText>
-      </w:r>
-      <w:r>
-        <w:rPr>
-          <w:rFonts w:ascii="Times New Roman" w:eastAsia="ＭＳ 明朝" w:hAnsi="Times New Roman" w:hint="eastAsia"/>
-          <w:lang w:val="fr-FR"/>
-        </w:rPr>
-        <w:instrText>","page":"121-140","publisher":"</w:instrText>
-      </w:r>
-      <w:r>
-        <w:rPr>
-          <w:rFonts w:ascii="Times New Roman" w:eastAsia="ＭＳ 明朝" w:hAnsi="Times New Roman" w:hint="eastAsia"/>
-        </w:rPr>
-        <w:instrText>有斐閣</w:instrText>
-      </w:r>
-      <w:r>
-        <w:rPr>
-          <w:rFonts w:ascii="Times New Roman" w:eastAsia="ＭＳ 明朝" w:hAnsi="Times New Roman" w:hint="eastAsia"/>
-          <w:lang w:val="fr-FR"/>
-        </w:rPr>
-        <w:instrText>","title":"</w:instrText>
-      </w:r>
-      <w:r>
-        <w:rPr>
-          <w:rFonts w:ascii="Times New Roman" w:eastAsia="ＭＳ 明朝" w:hAnsi="Times New Roman" w:hint="eastAsia"/>
-        </w:rPr>
-        <w:instrText>高等教育</w:instrText>
-      </w:r>
-      <w:r>
-        <w:rPr>
-          <w:rFonts w:ascii="Times New Roman" w:eastAsia="ＭＳ 明朝" w:hAnsi="Times New Roman" w:hint="eastAsia"/>
-          <w:lang w:val="fr-FR"/>
-        </w:rPr>
-        <w:instrText>","author":[{"family":"</w:instrText>
-      </w:r>
-      <w:r>
-        <w:rPr>
-          <w:rFonts w:ascii="Times New Roman" w:eastAsia="ＭＳ 明朝" w:hAnsi="Times New Roman" w:hint="eastAsia"/>
-        </w:rPr>
-        <w:instrText>吉田</w:instrText>
+          <w:lang w:val="fr-FR"/>
+        </w:rPr>
+        <w:instrText>","editor":[{"family":"</w:instrText>
+      </w:r>
+      <w:r>
+        <w:rPr>
+          <w:rFonts w:ascii="Times New Roman" w:eastAsia="ＭＳ 明朝" w:hAnsi="Times New Roman" w:hint="eastAsia"/>
+          <w:lang w:val="fr-FR"/>
+        </w:rPr>
+        <w:instrText>小川</w:instrText>
       </w:r>
       <w:r>
         <w:rPr>
@@ -1777,21 +2004,23 @@
       <w:r>
         <w:rPr>
           <w:rFonts w:ascii="Times New Roman" w:eastAsia="ＭＳ 明朝" w:hAnsi="Times New Roman" w:hint="eastAsia"/>
-        </w:rPr>
-        <w:instrText>和浩</w:instrText>
-      </w:r>
-      <w:r>
-        <w:rPr>
-          <w:rFonts w:ascii="Times New Roman" w:eastAsia="ＭＳ 明朝" w:hAnsi="Times New Roman" w:hint="eastAsia"/>
-          <w:lang w:val="fr-FR"/>
-        </w:rPr>
-        <w:instrText>"}],"editor":[{"family":"</w:instrText>
-      </w:r>
-      <w:r>
-        <w:rPr>
-          <w:rFonts w:ascii="Times New Roman" w:eastAsia="ＭＳ 明朝" w:hAnsi="Times New Roman" w:hint="eastAsia"/>
-        </w:rPr>
-        <w:instrText>黒田</w:instrText>
+          <w:lang w:val="fr-FR"/>
+        </w:rPr>
+        <w:instrText>啓一</w:instrText>
+      </w:r>
+      <w:r>
+        <w:rPr>
+          <w:rFonts w:ascii="Times New Roman" w:eastAsia="ＭＳ 明朝" w:hAnsi="Times New Roman" w:hint="eastAsia"/>
+          <w:lang w:val="fr-FR"/>
+        </w:rPr>
+        <w:instrText>"},{"family":"</w:instrText>
+      </w:r>
+      <w:r>
+        <w:rPr>
+          <w:rFonts w:ascii="Times New Roman" w:eastAsia="ＭＳ 明朝" w:hAnsi="Times New Roman" w:hint="eastAsia"/>
+          <w:lang w:val="fr-FR"/>
+        </w:rPr>
+        <w:instrText>西村</w:instrText>
       </w:r>
       <w:r>
         <w:rPr>
@@ -1803,306 +2032,7 @@
       <w:r>
         <w:rPr>
           <w:rFonts w:ascii="Times New Roman" w:eastAsia="ＭＳ 明朝" w:hAnsi="Times New Roman" w:hint="eastAsia"/>
-        </w:rPr>
-        <w:instrText>一雄</w:instrText>
-      </w:r>
-      <w:r>
-        <w:rPr>
-          <w:rFonts w:ascii="Times New Roman" w:eastAsia="ＭＳ 明朝" w:hAnsi="Times New Roman" w:hint="eastAsia"/>
-          <w:lang w:val="fr-FR"/>
-        </w:rPr>
-        <w:instrText>"},{"family":"</w:instrText>
-      </w:r>
-      <w:r>
-        <w:rPr>
-          <w:rFonts w:ascii="Times New Roman" w:eastAsia="ＭＳ 明朝" w:hAnsi="Times New Roman" w:hint="eastAsia"/>
-        </w:rPr>
-        <w:instrText>横関</w:instrText>
-      </w:r>
-      <w:r>
-        <w:rPr>
-          <w:rFonts w:ascii="Times New Roman" w:eastAsia="ＭＳ 明朝" w:hAnsi="Times New Roman" w:hint="eastAsia"/>
-          <w:lang w:val="fr-FR"/>
-        </w:rPr>
-        <w:instrText>","given":"</w:instrText>
-      </w:r>
-      <w:r>
-        <w:rPr>
-          <w:rFonts w:ascii="Times New Roman" w:eastAsia="ＭＳ 明朝" w:hAnsi="Times New Roman" w:hint="eastAsia"/>
-        </w:rPr>
-        <w:instrText>祐見子</w:instrText>
-      </w:r>
-      <w:r>
-        <w:rPr>
-          <w:rFonts w:ascii="Times New Roman" w:eastAsia="ＭＳ 明朝" w:hAnsi="Times New Roman" w:hint="eastAsia"/>
-          <w:lang w:val="fr-FR"/>
-        </w:rPr>
-        <w:instrText>"}],"issued":{"date-parts":[["2005"]]},"citation-key":"yoshida2005"}},{"id":5085,"uris":["http://zotero.org/users/2816249/items/S2DBAPQI"],"itemData":{"id":5085,"type":"article-journal","container-title":"</w:instrText>
-      </w:r>
-      <w:r>
-        <w:rPr>
-          <w:rFonts w:ascii="Times New Roman" w:eastAsia="ＭＳ 明朝" w:hAnsi="Times New Roman" w:hint="eastAsia"/>
-        </w:rPr>
-        <w:instrText>国際教育協力研究</w:instrText>
-      </w:r>
-      <w:r>
-        <w:rPr>
-          <w:rFonts w:ascii="Times New Roman" w:eastAsia="ＭＳ 明朝" w:hAnsi="Times New Roman" w:hint="eastAsia"/>
-          <w:lang w:val="fr-FR"/>
-        </w:rPr>
-        <w:instrText>","issue":"3","language":"ja","note":"name-kana:</w:instrText>
-      </w:r>
-      <w:r>
-        <w:rPr>
-          <w:rFonts w:ascii="Times New Roman" w:eastAsia="ＭＳ 明朝" w:hAnsi="Times New Roman" w:hint="eastAsia"/>
-        </w:rPr>
-        <w:instrText>おざわ</w:instrText>
-      </w:r>
-      <w:r>
-        <w:rPr>
-          <w:rFonts w:ascii="Times New Roman" w:eastAsia="ＭＳ 明朝" w:hAnsi="Times New Roman" w:hint="eastAsia"/>
-          <w:lang w:val="fr-FR"/>
-        </w:rPr>
-        <w:instrText>","page":"11-16","title":"</w:instrText>
-      </w:r>
-      <w:r>
-        <w:rPr>
-          <w:rFonts w:ascii="Times New Roman" w:eastAsia="ＭＳ 明朝" w:hAnsi="Times New Roman" w:hint="eastAsia"/>
-        </w:rPr>
-        <w:instrText>アフリカの大学による基礎教育開発に資する自立的研究への支援</w:instrText>
-      </w:r>
-      <w:r>
-        <w:rPr>
-          <w:rFonts w:ascii="Times New Roman" w:eastAsia="ＭＳ 明朝" w:hAnsi="Times New Roman" w:hint="eastAsia"/>
-          <w:lang w:val="fr-FR"/>
-        </w:rPr>
-        <w:instrText xml:space="preserve"> : </w:instrText>
-      </w:r>
-      <w:r>
-        <w:rPr>
-          <w:rFonts w:ascii="Times New Roman" w:eastAsia="ＭＳ 明朝" w:hAnsi="Times New Roman" w:hint="eastAsia"/>
-        </w:rPr>
-        <w:instrText>ウガンダにおける事例</w:instrText>
-      </w:r>
-      <w:r>
-        <w:rPr>
-          <w:rFonts w:ascii="Times New Roman" w:eastAsia="ＭＳ 明朝" w:hAnsi="Times New Roman" w:hint="eastAsia"/>
-          <w:lang w:val="fr-FR"/>
-        </w:rPr>
-        <w:instrText>","author":[{"family":"</w:instrText>
-      </w:r>
-      <w:r>
-        <w:rPr>
-          <w:rFonts w:ascii="Times New Roman" w:eastAsia="ＭＳ 明朝" w:hAnsi="Times New Roman" w:hint="eastAsia"/>
-        </w:rPr>
-        <w:instrText>小澤</w:instrText>
-      </w:r>
-      <w:r>
-        <w:rPr>
-          <w:rFonts w:ascii="Times New Roman" w:eastAsia="ＭＳ 明朝" w:hAnsi="Times New Roman" w:hint="eastAsia"/>
-          <w:lang w:val="fr-FR"/>
-        </w:rPr>
-        <w:instrText>","given":"</w:instrText>
-      </w:r>
-      <w:r>
-        <w:rPr>
-          <w:rFonts w:ascii="Times New Roman" w:eastAsia="ＭＳ 明朝" w:hAnsi="Times New Roman" w:hint="eastAsia"/>
-        </w:rPr>
-        <w:instrText>大成</w:instrText>
-      </w:r>
-      <w:r>
-        <w:rPr>
-          <w:rFonts w:ascii="Times New Roman" w:eastAsia="ＭＳ 明朝" w:hAnsi="Times New Roman" w:hint="eastAsia"/>
-          <w:lang w:val="fr-FR"/>
-        </w:rPr>
-        <w:instrText>"},{"family":"</w:instrText>
-      </w:r>
-      <w:r>
-        <w:rPr>
-          <w:rFonts w:ascii="Times New Roman" w:eastAsia="ＭＳ 明朝" w:hAnsi="Times New Roman" w:hint="eastAsia"/>
-        </w:rPr>
-        <w:instrText>小野</w:instrText>
-      </w:r>
-      <w:r>
-        <w:rPr>
-          <w:rFonts w:ascii="Times New Roman" w:eastAsia="ＭＳ 明朝" w:hAnsi="Times New Roman" w:hint="eastAsia"/>
-          <w:lang w:val="fr-FR"/>
-        </w:rPr>
-        <w:instrText>","given":"</w:instrText>
-      </w:r>
-      <w:r>
-        <w:rPr>
-          <w:rFonts w:ascii="Times New Roman" w:eastAsia="ＭＳ 明朝" w:hAnsi="Times New Roman" w:hint="eastAsia"/>
-        </w:rPr>
-        <w:instrText>由美子</w:instrText>
-      </w:r>
-      <w:r>
-        <w:rPr>
-          <w:rFonts w:ascii="Times New Roman" w:eastAsia="ＭＳ 明朝" w:hAnsi="Times New Roman" w:hint="eastAsia"/>
-          <w:lang w:val="fr-FR"/>
-        </w:rPr>
-        <w:instrText>"},{"family":"</w:instrText>
-      </w:r>
-      <w:r>
-        <w:rPr>
-          <w:rFonts w:ascii="Times New Roman" w:eastAsia="ＭＳ 明朝" w:hAnsi="Times New Roman" w:hint="eastAsia"/>
-        </w:rPr>
-        <w:instrText>近森</w:instrText>
-      </w:r>
-      <w:r>
-        <w:rPr>
-          <w:rFonts w:ascii="Times New Roman" w:eastAsia="ＭＳ 明朝" w:hAnsi="Times New Roman" w:hint="eastAsia"/>
-          <w:lang w:val="fr-FR"/>
-        </w:rPr>
-        <w:instrText>","given":"</w:instrText>
-      </w:r>
-      <w:r>
-        <w:rPr>
-          <w:rFonts w:ascii="Times New Roman" w:eastAsia="ＭＳ 明朝" w:hAnsi="Times New Roman" w:hint="eastAsia"/>
-        </w:rPr>
-        <w:instrText>憲助</w:instrText>
-      </w:r>
-      <w:r>
-        <w:rPr>
-          <w:rFonts w:ascii="Times New Roman" w:eastAsia="ＭＳ 明朝" w:hAnsi="Times New Roman" w:hint="eastAsia"/>
-          <w:lang w:val="fr-FR"/>
-        </w:rPr>
-        <w:instrText>"},{"family":"</w:instrText>
-      </w:r>
-      <w:r>
-        <w:rPr>
-          <w:rFonts w:ascii="Times New Roman" w:eastAsia="ＭＳ 明朝" w:hAnsi="Times New Roman" w:hint="eastAsia"/>
-        </w:rPr>
-        <w:instrText>喜多</w:instrText>
-      </w:r>
-      <w:r>
-        <w:rPr>
-          <w:rFonts w:ascii="Times New Roman" w:eastAsia="ＭＳ 明朝" w:hAnsi="Times New Roman" w:hint="eastAsia"/>
-          <w:lang w:val="fr-FR"/>
-        </w:rPr>
-        <w:instrText>","given":"</w:instrText>
-      </w:r>
-      <w:r>
-        <w:rPr>
-          <w:rFonts w:ascii="Times New Roman" w:eastAsia="ＭＳ 明朝" w:hAnsi="Times New Roman" w:hint="eastAsia"/>
-        </w:rPr>
-        <w:instrText>雅一</w:instrText>
-      </w:r>
-      <w:r>
-        <w:rPr>
-          <w:rFonts w:ascii="Times New Roman" w:eastAsia="ＭＳ 明朝" w:hAnsi="Times New Roman" w:hint="eastAsia"/>
-          <w:lang w:val="fr-FR"/>
-        </w:rPr>
-        <w:instrText>"}],"issued":{"date-parts":[["2008"]]},"citation-key":"ozawa2008"}},{"id":5081,"uris":["http://zotero.org/users/2816249/items/94VENHQ6"],"itemData":{"id":5081,"type":"book","language":"ja","note":"name-kana:</w:instrText>
-      </w:r>
-      <w:r>
-        <w:rPr>
-          <w:rFonts w:ascii="Times New Roman" w:eastAsia="ＭＳ 明朝" w:hAnsi="Times New Roman" w:hint="eastAsia"/>
-        </w:rPr>
-        <w:instrText>おがわ</w:instrText>
-      </w:r>
-      <w:r>
-        <w:rPr>
-          <w:rFonts w:ascii="Times New Roman" w:eastAsia="ＭＳ 明朝" w:hAnsi="Times New Roman" w:hint="eastAsia"/>
-          <w:lang w:val="fr-FR"/>
-        </w:rPr>
-        <w:instrText>","publisher":"</w:instrText>
-      </w:r>
-      <w:r>
-        <w:rPr>
-          <w:rFonts w:ascii="Times New Roman" w:eastAsia="ＭＳ 明朝" w:hAnsi="Times New Roman" w:hint="eastAsia"/>
-        </w:rPr>
-        <w:instrText>学文社</w:instrText>
-      </w:r>
-      <w:r>
-        <w:rPr>
-          <w:rFonts w:ascii="Times New Roman" w:eastAsia="ＭＳ 明朝" w:hAnsi="Times New Roman" w:hint="eastAsia"/>
-          <w:lang w:val="fr-FR"/>
-        </w:rPr>
-        <w:instrText>","title":"</w:instrText>
-      </w:r>
-      <w:r>
-        <w:rPr>
-          <w:rFonts w:ascii="Times New Roman" w:eastAsia="ＭＳ 明朝" w:hAnsi="Times New Roman" w:hint="eastAsia"/>
-        </w:rPr>
-        <w:instrText>途上国における基礎教育支援</w:instrText>
-      </w:r>
-      <w:r>
-        <w:rPr>
-          <w:rFonts w:ascii="Times New Roman" w:eastAsia="ＭＳ 明朝" w:hAnsi="Times New Roman" w:hint="eastAsia"/>
-          <w:lang w:val="fr-FR"/>
-        </w:rPr>
-        <w:instrText>―</w:instrText>
-      </w:r>
-      <w:r>
-        <w:rPr>
-          <w:rFonts w:ascii="Times New Roman" w:eastAsia="ＭＳ 明朝" w:hAnsi="Times New Roman" w:hint="eastAsia"/>
-        </w:rPr>
-        <w:instrText>国際的潮流と日本の援助</w:instrText>
-      </w:r>
-      <w:r>
-        <w:rPr>
-          <w:rFonts w:ascii="Times New Roman" w:eastAsia="ＭＳ 明朝" w:hAnsi="Times New Roman" w:hint="eastAsia"/>
-          <w:lang w:val="fr-FR"/>
-        </w:rPr>
-        <w:instrText xml:space="preserve"> </w:instrText>
-      </w:r>
-      <w:r>
-        <w:rPr>
-          <w:rFonts w:ascii="Times New Roman" w:eastAsia="ＭＳ 明朝" w:hAnsi="Times New Roman" w:hint="eastAsia"/>
-          <w:lang w:val="fr-FR"/>
-        </w:rPr>
-        <w:instrText>―</w:instrText>
-      </w:r>
-      <w:r>
-        <w:rPr>
-          <w:rFonts w:ascii="Times New Roman" w:eastAsia="ＭＳ 明朝" w:hAnsi="Times New Roman" w:hint="eastAsia"/>
-          <w:lang w:val="fr-FR"/>
-        </w:rPr>
-        <w:instrText>","editor":[{"family":"</w:instrText>
-      </w:r>
-      <w:r>
-        <w:rPr>
-          <w:rFonts w:ascii="Times New Roman" w:eastAsia="ＭＳ 明朝" w:hAnsi="Times New Roman" w:hint="eastAsia"/>
-        </w:rPr>
-        <w:instrText>小川</w:instrText>
-      </w:r>
-      <w:r>
-        <w:rPr>
-          <w:rFonts w:ascii="Times New Roman" w:eastAsia="ＭＳ 明朝" w:hAnsi="Times New Roman" w:hint="eastAsia"/>
-          <w:lang w:val="fr-FR"/>
-        </w:rPr>
-        <w:instrText>","given":"</w:instrText>
-      </w:r>
-      <w:r>
-        <w:rPr>
-          <w:rFonts w:ascii="Times New Roman" w:eastAsia="ＭＳ 明朝" w:hAnsi="Times New Roman" w:hint="eastAsia"/>
-        </w:rPr>
-        <w:instrText>啓一</w:instrText>
-      </w:r>
-      <w:r>
-        <w:rPr>
-          <w:rFonts w:ascii="Times New Roman" w:eastAsia="ＭＳ 明朝" w:hAnsi="Times New Roman" w:hint="eastAsia"/>
-          <w:lang w:val="fr-FR"/>
-        </w:rPr>
-        <w:instrText>"},{"family":"</w:instrText>
-      </w:r>
-      <w:r>
-        <w:rPr>
-          <w:rFonts w:ascii="Times New Roman" w:eastAsia="ＭＳ 明朝" w:hAnsi="Times New Roman" w:hint="eastAsia"/>
-        </w:rPr>
-        <w:instrText>西村</w:instrText>
-      </w:r>
-      <w:r>
-        <w:rPr>
-          <w:rFonts w:ascii="Times New Roman" w:eastAsia="ＭＳ 明朝" w:hAnsi="Times New Roman" w:hint="eastAsia"/>
-          <w:lang w:val="fr-FR"/>
-        </w:rPr>
-        <w:instrText>","given":"</w:instrText>
-      </w:r>
-      <w:r>
-        <w:rPr>
-          <w:rFonts w:ascii="Times New Roman" w:eastAsia="ＭＳ 明朝" w:hAnsi="Times New Roman" w:hint="eastAsia"/>
+          <w:lang w:val="fr-FR"/>
         </w:rPr>
         <w:instrText>幹子</w:instrText>
       </w:r>
@@ -2130,16 +2060,8 @@
         <w:rPr>
           <w:rFonts w:ascii="Times New Roman" w:hAnsi="Times New Roman" w:cs="Times New Roman"/>
           <w:szCs w:val="24"/>
-          <w:lang w:val="fr-FR"/>
-        </w:rPr>
-        <w:t xml:space="preserve"> </w:t>
-      </w:r>
-      <w:r>
-        <w:rPr>
-          <w:rFonts w:ascii="Times New Roman" w:hAnsi="Times New Roman" w:cs="Times New Roman"/>
-          <w:szCs w:val="24"/>
-        </w:rPr>
-        <w:t>(</w:t>
+        </w:rPr>
+        <w:t xml:space="preserve"> (</w:t>
       </w:r>
       <w:r>
         <w:rPr>
@@ -2189,6 +2111,8 @@
         </w:rPr>
         <w:fldChar w:fldCharType="end"/>
       </w:r>
+      <w:bookmarkStart w:id="0" w:name="_GoBack"/>
+      <w:bookmarkEnd w:id="0"/>
     </w:p>
     <w:p>
       <w:pPr>
@@ -2201,15 +2125,12 @@
       <w:pPr>
         <w:rPr>
           <w:sz w:val="28"/>
-          <w:lang w:val="fr-FR"/>
         </w:rPr>
       </w:pPr>
-      <w:bookmarkStart w:id="0" w:name="_Hlk120737377"/>
-      <w:bookmarkStart w:id="1" w:name="_GoBack"/>
+      <w:bookmarkStart w:id="1" w:name="_Hlk120737377"/>
       <w:r>
         <w:rPr>
           <w:sz w:val="28"/>
-          <w:lang w:val="fr-FR"/>
         </w:rPr>
         <w:t>Citation (JIDS)</w:t>
       </w:r>
@@ -2644,7 +2565,6 @@
         <w:fldChar w:fldCharType="end"/>
       </w:r>
     </w:p>
-    <w:bookmarkEnd w:id="0"/>
     <w:bookmarkEnd w:id="1"/>
     <w:p>
       <w:pPr>
@@ -2688,7 +2608,7 @@
           <w:rFonts w:ascii="Times New Roman" w:hAnsi="Times New Roman" w:cs="Times New Roman"/>
           <w:szCs w:val="24"/>
         </w:rPr>
-        <w:t>小川啓一・西村幹子編（</w:t>
+        <w:t>小川啓一・西村幹子編、</w:t>
       </w:r>
       <w:r>
         <w:rPr>
@@ -2702,7 +2622,7 @@
           <w:rFonts w:ascii="Times New Roman" w:hAnsi="Times New Roman" w:cs="Times New Roman"/>
           <w:szCs w:val="24"/>
         </w:rPr>
-        <w:t>）『途上国における基礎教育支援</w:t>
+        <w:t>、『途上国における基礎教育支援</w:t>
       </w:r>
       <w:r>
         <w:rPr>
@@ -2730,14 +2650,7 @@
           <w:rFonts w:ascii="Times New Roman" w:hAnsi="Times New Roman" w:cs="Times New Roman"/>
           <w:szCs w:val="24"/>
         </w:rPr>
-        <w:t>』学文社</w:t>
-      </w:r>
-      <w:r>
-        <w:rPr>
-          <w:rFonts w:ascii="Times New Roman" w:hAnsi="Times New Roman" w:cs="Times New Roman"/>
-          <w:szCs w:val="24"/>
-        </w:rPr>
-        <w:t>.</w:t>
+        <w:t>』、学文社。</w:t>
       </w:r>
     </w:p>
     <w:p>
@@ -2753,7 +2666,7 @@
           <w:rFonts w:ascii="Times New Roman" w:hAnsi="Times New Roman" w:cs="Times New Roman"/>
           <w:szCs w:val="24"/>
         </w:rPr>
-        <w:t>小澤大成・小野由美子・近森憲助・喜多雅一（</w:t>
+        <w:t>小澤大成・小野由美子・近森憲助・喜多雅一、</w:t>
       </w:r>
       <w:r>
         <w:rPr>
@@ -2767,7 +2680,7 @@
           <w:rFonts w:ascii="Times New Roman" w:hAnsi="Times New Roman" w:cs="Times New Roman"/>
           <w:szCs w:val="24"/>
         </w:rPr>
-        <w:t>）「アフリカの大学による基礎教育開発に資する自立的研究への支援</w:t>
+        <w:t>、「アフリカの大学による基礎教育開発に資する自立的研究への支援</w:t>
       </w:r>
       <w:r>
         <w:rPr>
@@ -2781,7 +2694,7 @@
           <w:rFonts w:ascii="Times New Roman" w:hAnsi="Times New Roman" w:cs="Times New Roman"/>
           <w:szCs w:val="24"/>
         </w:rPr>
-        <w:t>ウガンダにおける事例」『国際教育協力研究』</w:t>
+        <w:t>ウガンダにおける事例」、『国際教育協力研究』第</w:t>
       </w:r>
       <w:r>
         <w:rPr>
@@ -2809,14 +2722,7 @@
           <w:rFonts w:ascii="Times New Roman" w:hAnsi="Times New Roman" w:cs="Times New Roman"/>
           <w:szCs w:val="24"/>
         </w:rPr>
-        <w:t>頁</w:t>
-      </w:r>
-      <w:r>
-        <w:rPr>
-          <w:rFonts w:ascii="Times New Roman" w:hAnsi="Times New Roman" w:cs="Times New Roman"/>
-          <w:szCs w:val="24"/>
-        </w:rPr>
-        <w:t>.</w:t>
+        <w:t>頁。</w:t>
       </w:r>
     </w:p>
     <w:p>
@@ -2832,7 +2738,7 @@
           <w:rFonts w:ascii="Times New Roman" w:hAnsi="Times New Roman" w:cs="Times New Roman"/>
           <w:szCs w:val="24"/>
         </w:rPr>
-        <w:t>国際協力銀行（</w:t>
+        <w:t>国際協力銀行、</w:t>
       </w:r>
       <w:r>
         <w:rPr>
@@ -2846,7 +2752,7 @@
           <w:rFonts w:ascii="Times New Roman" w:hAnsi="Times New Roman" w:cs="Times New Roman"/>
           <w:szCs w:val="24"/>
         </w:rPr>
-        <w:t>）「途上国実施機関の組織能力分析</w:t>
+        <w:t>、「途上国実施機関の組織能力分析</w:t>
       </w:r>
       <w:r>
         <w:rPr>
@@ -2874,14 +2780,14 @@
           <w:rFonts w:ascii="Times New Roman" w:hAnsi="Times New Roman" w:cs="Times New Roman"/>
           <w:szCs w:val="24"/>
         </w:rPr>
-        <w:t>インドネシアの事例研究」国際協力銀行</w:t>
-      </w:r>
-      <w:r>
-        <w:rPr>
-          <w:rFonts w:ascii="Times New Roman" w:hAnsi="Times New Roman" w:cs="Times New Roman"/>
-          <w:szCs w:val="24"/>
-        </w:rPr>
-        <w:t xml:space="preserve">. http://www.jbic.go.jp/japanese/research/ index.html </w:t>
+        <w:t>インドネシアの事例研究」、国際協力銀行。</w:t>
+      </w:r>
+      <w:r>
+        <w:rPr>
+          <w:rFonts w:ascii="Times New Roman" w:hAnsi="Times New Roman" w:cs="Times New Roman"/>
+          <w:szCs w:val="24"/>
+        </w:rPr>
+        <w:t xml:space="preserve">http://www.jbic.go.jp/japanese/research/ index.html </w:t>
       </w:r>
       <w:r>
         <w:rPr>
@@ -2930,14 +2836,7 @@
           <w:rFonts w:ascii="Times New Roman" w:hAnsi="Times New Roman" w:cs="Times New Roman"/>
           <w:szCs w:val="24"/>
         </w:rPr>
-        <w:t>日）</w:t>
-      </w:r>
-      <w:r>
-        <w:rPr>
-          <w:rFonts w:ascii="Times New Roman" w:hAnsi="Times New Roman" w:cs="Times New Roman"/>
-          <w:szCs w:val="24"/>
-        </w:rPr>
-        <w:t>.</w:t>
+        <w:t>日）。</w:t>
       </w:r>
     </w:p>
     <w:p>
@@ -2953,7 +2852,7 @@
           <w:rFonts w:ascii="Times New Roman" w:hAnsi="Times New Roman" w:cs="Times New Roman"/>
           <w:szCs w:val="24"/>
         </w:rPr>
-        <w:t>澤村信英・伊藤瑞規・倍賞佑里・吉田孝之・稲垣陽平（</w:t>
+        <w:t>澤村信英・伊藤瑞規・倍賞佑里・吉田孝之・稲垣陽平、</w:t>
       </w:r>
       <w:r>
         <w:rPr>
@@ -2967,7 +2866,7 @@
           <w:rFonts w:ascii="Times New Roman" w:hAnsi="Times New Roman" w:cs="Times New Roman"/>
           <w:szCs w:val="24"/>
         </w:rPr>
-        <w:t>）「ケニアの初等教育分野における</w:t>
+        <w:t>、「ケニアの初等教育分野における</w:t>
       </w:r>
       <w:r>
         <w:rPr>
@@ -3023,7 +2922,7 @@
           <w:rFonts w:ascii="Times New Roman" w:hAnsi="Times New Roman" w:cs="Times New Roman"/>
           <w:szCs w:val="24"/>
         </w:rPr>
-        <w:t>」『アフリカ教育研究』</w:t>
+        <w:t>」、『アフリカ教育研究』第</w:t>
       </w:r>
       <w:r>
         <w:rPr>
@@ -3051,14 +2950,7 @@
           <w:rFonts w:ascii="Times New Roman" w:hAnsi="Times New Roman" w:cs="Times New Roman"/>
           <w:szCs w:val="24"/>
         </w:rPr>
-        <w:t>頁</w:t>
-      </w:r>
-      <w:r>
-        <w:rPr>
-          <w:rFonts w:ascii="Times New Roman" w:hAnsi="Times New Roman" w:cs="Times New Roman"/>
-          <w:szCs w:val="24"/>
-        </w:rPr>
-        <w:t>.</w:t>
+        <w:t>頁。</w:t>
       </w:r>
     </w:p>
     <w:p>
@@ -3074,7 +2966,7 @@
           <w:rFonts w:ascii="Times New Roman" w:hAnsi="Times New Roman" w:cs="Times New Roman"/>
           <w:szCs w:val="24"/>
         </w:rPr>
-        <w:t>澤村信英・黒田一雄・日下部光・山本香・森下稔（</w:t>
+        <w:t>澤村信英・黒田一雄・日下部光・山本香・森下稔、</w:t>
       </w:r>
       <w:r>
         <w:rPr>
@@ -3088,7 +2980,7 @@
           <w:rFonts w:ascii="Times New Roman" w:hAnsi="Times New Roman" w:cs="Times New Roman"/>
           <w:szCs w:val="24"/>
         </w:rPr>
-        <w:t>）「困難な状況にある子どもの教育」『アフリカ教育研究』</w:t>
+        <w:t>、「困難な状況にある子どもの教育」、『アフリカ教育研究』第</w:t>
       </w:r>
       <w:r>
         <w:rPr>
@@ -3116,14 +3008,7 @@
           <w:rFonts w:ascii="Times New Roman" w:hAnsi="Times New Roman" w:cs="Times New Roman"/>
           <w:szCs w:val="24"/>
         </w:rPr>
-        <w:t>頁</w:t>
-      </w:r>
-      <w:r>
-        <w:rPr>
-          <w:rFonts w:ascii="Times New Roman" w:hAnsi="Times New Roman" w:cs="Times New Roman"/>
-          <w:szCs w:val="24"/>
-        </w:rPr>
-        <w:t>.</w:t>
+        <w:t>頁。</w:t>
       </w:r>
     </w:p>
     <w:p>
@@ -3139,7 +3024,7 @@
           <w:rFonts w:ascii="Times New Roman" w:hAnsi="Times New Roman" w:cs="Times New Roman"/>
           <w:szCs w:val="24"/>
         </w:rPr>
-        <w:t>西川潤（</w:t>
+        <w:t>西川潤、</w:t>
       </w:r>
       <w:r>
         <w:rPr>
@@ -3153,7 +3038,7 @@
           <w:rFonts w:ascii="Times New Roman" w:hAnsi="Times New Roman" w:cs="Times New Roman"/>
           <w:szCs w:val="24"/>
         </w:rPr>
-        <w:t>）「内発的発展論の起源と今日的意義」鶴見和子・川田侃編『内発的発展論』東京大学出版会、</w:t>
+        <w:t>、「内発的発展論の起源と今日的意義」、鶴見和子・川田侃編、『内発的発展論』、東京大学出版会、</w:t>
       </w:r>
       <w:r>
         <w:rPr>
@@ -3167,14 +3052,7 @@
           <w:rFonts w:ascii="Times New Roman" w:hAnsi="Times New Roman" w:cs="Times New Roman"/>
           <w:szCs w:val="24"/>
         </w:rPr>
-        <w:t>頁</w:t>
-      </w:r>
-      <w:r>
-        <w:rPr>
-          <w:rFonts w:ascii="Times New Roman" w:hAnsi="Times New Roman" w:cs="Times New Roman"/>
-          <w:szCs w:val="24"/>
-        </w:rPr>
-        <w:t>.</w:t>
+        <w:t>頁。</w:t>
       </w:r>
     </w:p>
     <w:p>
@@ -3190,7 +3068,7 @@
           <w:rFonts w:ascii="Times New Roman" w:hAnsi="Times New Roman" w:cs="Times New Roman"/>
           <w:szCs w:val="24"/>
         </w:rPr>
-        <w:t>山下彰一（</w:t>
+        <w:t>山下彰一、</w:t>
       </w:r>
       <w:r>
         <w:rPr>
@@ -3204,7 +3082,7 @@
           <w:rFonts w:ascii="Times New Roman" w:hAnsi="Times New Roman" w:cs="Times New Roman"/>
           <w:szCs w:val="24"/>
         </w:rPr>
-        <w:t>）「開発協力における知識情報の共有化</w:t>
+        <w:t>、「開発協力における知識情報の共有化</w:t>
       </w:r>
       <w:r>
         <w:rPr>
@@ -3218,7 +3096,7 @@
           <w:rFonts w:ascii="Times New Roman" w:hAnsi="Times New Roman" w:cs="Times New Roman"/>
           <w:szCs w:val="24"/>
         </w:rPr>
-        <w:t>特集の目的」『国際開発研究』</w:t>
+        <w:t>特集の目的」、『国際開発研究』第</w:t>
       </w:r>
       <w:r>
         <w:rPr>
@@ -3232,7 +3110,21 @@
           <w:rFonts w:ascii="Times New Roman" w:hAnsi="Times New Roman" w:cs="Times New Roman"/>
           <w:szCs w:val="24"/>
         </w:rPr>
-        <w:t>巻、</w:t>
+        <w:t>巻、第</w:t>
+      </w:r>
+      <w:r>
+        <w:rPr>
+          <w:rFonts w:ascii="Times New Roman" w:hAnsi="Times New Roman" w:cs="Times New Roman"/>
+          <w:szCs w:val="24"/>
+        </w:rPr>
+        <w:t>2</w:t>
+      </w:r>
+      <w:r>
+        <w:rPr>
+          <w:rFonts w:ascii="Times New Roman" w:hAnsi="Times New Roman" w:cs="Times New Roman"/>
+          <w:szCs w:val="24"/>
+        </w:rPr>
+        <w:t>号、</w:t>
       </w:r>
       <w:r>
         <w:rPr>
@@ -3246,14 +3138,7 @@
           <w:rFonts w:ascii="Times New Roman" w:hAnsi="Times New Roman" w:cs="Times New Roman"/>
           <w:szCs w:val="24"/>
         </w:rPr>
-        <w:t>頁</w:t>
-      </w:r>
-      <w:r>
-        <w:rPr>
-          <w:rFonts w:ascii="Times New Roman" w:hAnsi="Times New Roman" w:cs="Times New Roman"/>
-          <w:szCs w:val="24"/>
-        </w:rPr>
-        <w:t>.</w:t>
+        <w:t>頁。</w:t>
       </w:r>
     </w:p>
     <w:p>
@@ -3269,7 +3154,7 @@
           <w:rFonts w:ascii="Times New Roman" w:hAnsi="Times New Roman" w:cs="Times New Roman"/>
           <w:szCs w:val="24"/>
         </w:rPr>
-        <w:t>山田肖子（</w:t>
+        <w:t>山田肖子、</w:t>
       </w:r>
       <w:r>
         <w:rPr>
@@ -3283,7 +3168,7 @@
           <w:rFonts w:ascii="Times New Roman" w:hAnsi="Times New Roman" w:cs="Times New Roman"/>
           <w:szCs w:val="24"/>
         </w:rPr>
-        <w:t>）『国際協力と学校</w:t>
+        <w:t>、『国際協力と学校</w:t>
       </w:r>
       <w:r>
         <w:rPr>
@@ -3297,14 +3182,7 @@
           <w:rFonts w:ascii="Times New Roman" w:hAnsi="Times New Roman" w:cs="Times New Roman"/>
           <w:szCs w:val="24"/>
         </w:rPr>
-        <w:t>アフリカにおけるまなびの現場』創成社</w:t>
-      </w:r>
-      <w:r>
-        <w:rPr>
-          <w:rFonts w:ascii="Times New Roman" w:hAnsi="Times New Roman" w:cs="Times New Roman"/>
-          <w:szCs w:val="24"/>
-        </w:rPr>
-        <w:t>.</w:t>
+        <w:t>アフリカにおけるまなびの現場』、創成社。</w:t>
       </w:r>
     </w:p>
     <w:p>
@@ -3320,7 +3198,7 @@
           <w:rFonts w:ascii="Times New Roman" w:hAnsi="Times New Roman" w:cs="Times New Roman"/>
           <w:szCs w:val="24"/>
         </w:rPr>
-        <w:t>山田肖子（</w:t>
+        <w:t>山田肖子、</w:t>
       </w:r>
       <w:r>
         <w:rPr>
@@ -3334,7 +3212,7 @@
           <w:rFonts w:ascii="Times New Roman" w:hAnsi="Times New Roman" w:cs="Times New Roman"/>
           <w:szCs w:val="24"/>
         </w:rPr>
-        <w:t>）「アフリカ教育研究の歴史的展開と現在</w:t>
+        <w:t>、「アフリカ教育研究の歴史的展開と現在</w:t>
       </w:r>
       <w:r>
         <w:rPr>
@@ -3348,7 +3226,7 @@
           <w:rFonts w:ascii="Times New Roman" w:hAnsi="Times New Roman" w:cs="Times New Roman"/>
           <w:szCs w:val="24"/>
         </w:rPr>
-        <w:t>真の地域理解に向けて」『アフリカ教育研究』</w:t>
+        <w:t>真の地域理解に向けて」、『アフリカ教育研究』第</w:t>
       </w:r>
       <w:r>
         <w:rPr>
@@ -3376,14 +3254,7 @@
           <w:rFonts w:ascii="Times New Roman" w:hAnsi="Times New Roman" w:cs="Times New Roman"/>
           <w:szCs w:val="24"/>
         </w:rPr>
-        <w:t>頁</w:t>
-      </w:r>
-      <w:r>
-        <w:rPr>
-          <w:rFonts w:ascii="Times New Roman" w:hAnsi="Times New Roman" w:cs="Times New Roman"/>
-          <w:szCs w:val="24"/>
-        </w:rPr>
-        <w:t>.</w:t>
+        <w:t>頁。</w:t>
       </w:r>
     </w:p>
     <w:p>
@@ -3400,7 +3271,7 @@
           <w:szCs w:val="24"/>
         </w:rPr>
         <w:lastRenderedPageBreak/>
-        <w:t>吉田和浩（</w:t>
+        <w:t>吉田和浩、</w:t>
       </w:r>
       <w:r>
         <w:rPr>
@@ -3414,7 +3285,7 @@
           <w:rFonts w:ascii="Times New Roman" w:hAnsi="Times New Roman" w:cs="Times New Roman"/>
           <w:szCs w:val="24"/>
         </w:rPr>
-        <w:t>）「高等教育」黒田一雄・横関祐見子編『国際教育開発論</w:t>
+        <w:t>、「高等教育」、黒田一雄・横関祐見子編、『国際教育開発論</w:t>
       </w:r>
       <w:r>
         <w:rPr>
@@ -3428,7 +3299,7 @@
           <w:rFonts w:ascii="Times New Roman" w:hAnsi="Times New Roman" w:cs="Times New Roman"/>
           <w:szCs w:val="24"/>
         </w:rPr>
-        <w:t>理論と実践』有斐閣、</w:t>
+        <w:t>理論と実践』、有斐閣、</w:t>
       </w:r>
       <w:r>
         <w:rPr>
@@ -3442,14 +3313,7 @@
           <w:rFonts w:ascii="Times New Roman" w:hAnsi="Times New Roman" w:cs="Times New Roman"/>
           <w:szCs w:val="24"/>
         </w:rPr>
-        <w:t>頁</w:t>
-      </w:r>
-      <w:r>
-        <w:rPr>
-          <w:rFonts w:ascii="Times New Roman" w:hAnsi="Times New Roman" w:cs="Times New Roman"/>
-          <w:szCs w:val="24"/>
-        </w:rPr>
-        <w:t>.</w:t>
+        <w:t>頁。</w:t>
       </w:r>
     </w:p>
     <w:p>
@@ -3481,7 +3345,7 @@
           <w:rFonts w:ascii="Times New Roman" w:hAnsi="Times New Roman" w:cs="Times New Roman"/>
           <w:szCs w:val="24"/>
         </w:rPr>
-        <w:t>. Vol. 3, No. 2, pp. 23–48. https://doi.org/10.15027/34134.</w:t>
+        <w:t>. Vol. 3, No. 2, pp. 23–48. http://doi.org/10.15027/34134.</w:t>
       </w:r>
     </w:p>
     <w:p>

</xml_diff>